<commit_message>
Smart Image Identifier Final
</commit_message>
<xml_diff>
--- a/Smart Image Identifier.docx
+++ b/Smart Image Identifier.docx
@@ -1,6 +1,6 @@
 
 <file path=word/document.xml><?xml version="1.0" encoding="utf-8"?>
-<w:document xmlns:wpc="http://schemas.microsoft.com/office/word/2010/wordprocessingCanvas" xmlns:mc="http://schemas.openxmlformats.org/markup-compatibility/2006" xmlns:o="urn:schemas-microsoft-com:office:office" xmlns:r="http://schemas.openxmlformats.org/officeDocument/2006/relationships" xmlns:m="http://schemas.openxmlformats.org/officeDocument/2006/math" xmlns:v="urn:schemas-microsoft-com:vml" xmlns:wp14="http://schemas.microsoft.com/office/word/2010/wordprocessingDrawing" xmlns:wp="http://schemas.openxmlformats.org/drawingml/2006/wordprocessingDrawing" xmlns:w10="urn:schemas-microsoft-com:office:word" xmlns:w="http://schemas.openxmlformats.org/wordprocessingml/2006/main" xmlns:w14="http://schemas.microsoft.com/office/word/2010/wordml" xmlns:wpg="http://schemas.microsoft.com/office/word/2010/wordprocessingGroup" xmlns:wpi="http://schemas.microsoft.com/office/word/2010/wordprocessingInk" xmlns:wne="http://schemas.microsoft.com/office/word/2006/wordml" xmlns:wps="http://schemas.microsoft.com/office/word/2010/wordprocessingShape" mc:Ignorable="w14 wp14">
+<w:document xmlns:wpc="http://schemas.microsoft.com/office/word/2010/wordprocessingCanvas" xmlns:mc="http://schemas.openxmlformats.org/markup-compatibility/2006" xmlns:o="urn:schemas-microsoft-com:office:office" xmlns:r="http://schemas.openxmlformats.org/officeDocument/2006/relationships" xmlns:m="http://schemas.openxmlformats.org/officeDocument/2006/math" xmlns:v="urn:schemas-microsoft-com:vml" xmlns:wp14="http://schemas.microsoft.com/office/word/2010/wordprocessingDrawing" xmlns:wp="http://schemas.openxmlformats.org/drawingml/2006/wordprocessingDrawing" xmlns:w10="urn:schemas-microsoft-com:office:word" xmlns:w="http://schemas.openxmlformats.org/wordprocessingml/2006/main" xmlns:w14="http://schemas.microsoft.com/office/word/2010/wordml" xmlns:w15="http://schemas.microsoft.com/office/word/2012/wordml" xmlns:wpg="http://schemas.microsoft.com/office/word/2010/wordprocessingGroup" xmlns:wpi="http://schemas.microsoft.com/office/word/2010/wordprocessingInk" xmlns:wne="http://schemas.microsoft.com/office/word/2006/wordml" xmlns:wps="http://schemas.microsoft.com/office/word/2010/wordprocessingShape" mc:Ignorable="w14 w15 wp14">
   <w:body>
     <w:p>
       <w:pPr>
@@ -97,25 +97,7 @@
           <w:sz w:val="36"/>
           <w:szCs w:val="36"/>
         </w:rPr>
-        <w:t xml:space="preserve"> </w:t>
-      </w:r>
-      <w:proofErr w:type="spellStart"/>
-      <w:r>
-        <w:rPr>
-          <w:rFonts w:ascii="Times New Roman" w:hAnsi="Times New Roman" w:cs="Times New Roman"/>
-          <w:sz w:val="36"/>
-          <w:szCs w:val="36"/>
-        </w:rPr>
-        <w:t>Willburg</w:t>
-      </w:r>
-      <w:proofErr w:type="spellEnd"/>
-      <w:r>
-        <w:rPr>
-          <w:rFonts w:ascii="Times New Roman" w:hAnsi="Times New Roman" w:cs="Times New Roman"/>
-          <w:sz w:val="36"/>
-          <w:szCs w:val="36"/>
-        </w:rPr>
-        <w:t xml:space="preserve"> SMART Image Identifier</w:t>
+        <w:t xml:space="preserve"> Willburg SMART Image Identifier</w:t>
       </w:r>
     </w:p>
     <w:p>
@@ -135,41 +117,13 @@
         </w:rPr>
         <w:t xml:space="preserve">Client: </w:t>
       </w:r>
-      <w:proofErr w:type="spellStart"/>
       <w:r>
         <w:rPr>
           <w:rFonts w:ascii="Times New Roman" w:hAnsi="Times New Roman" w:cs="Times New Roman"/>
           <w:sz w:val="28"/>
           <w:szCs w:val="28"/>
         </w:rPr>
-        <w:t>Willburg</w:t>
-      </w:r>
-      <w:proofErr w:type="spellEnd"/>
-      <w:r>
-        <w:rPr>
-          <w:rFonts w:ascii="Times New Roman" w:hAnsi="Times New Roman" w:cs="Times New Roman"/>
-          <w:sz w:val="28"/>
-          <w:szCs w:val="28"/>
-        </w:rPr>
-        <w:t xml:space="preserve"> Outdoor </w:t>
-      </w:r>
-      <w:proofErr w:type="gramStart"/>
-      <w:r>
-        <w:rPr>
-          <w:rFonts w:ascii="Times New Roman" w:hAnsi="Times New Roman" w:cs="Times New Roman"/>
-          <w:sz w:val="28"/>
-          <w:szCs w:val="28"/>
-        </w:rPr>
-        <w:t>PTY(</w:t>
-      </w:r>
-      <w:proofErr w:type="gramEnd"/>
-      <w:r>
-        <w:rPr>
-          <w:rFonts w:ascii="Times New Roman" w:hAnsi="Times New Roman" w:cs="Times New Roman"/>
-          <w:sz w:val="28"/>
-          <w:szCs w:val="28"/>
-        </w:rPr>
-        <w:t>ltd.), W.A Burger</w:t>
+        <w:t>Willburg Outdoor PTY(ltd.), W.A Burger</w:t>
       </w:r>
     </w:p>
     <w:p>
@@ -512,7 +466,7 @@
                     </pic:cNvPicPr>
                   </pic:nvPicPr>
                   <pic:blipFill>
-                    <a:blip r:embed="rId8" cstate="print">
+                    <a:blip r:embed="rId7" cstate="print">
                       <a:extLst>
                         <a:ext uri="{28A0092B-C50C-407E-A947-70E740481C1C}">
                           <a14:useLocalDpi xmlns:a14="http://schemas.microsoft.com/office/drawing/2010/main" val="0"/>
@@ -940,25 +894,7 @@
           <w:sz w:val="20"/>
           <w:szCs w:val="20"/>
         </w:rPr>
-        <w:t xml:space="preserve">JavaScript / </w:t>
-      </w:r>
-      <w:proofErr w:type="spellStart"/>
-      <w:r>
-        <w:rPr>
-          <w:rFonts w:ascii="Times New Roman" w:hAnsi="Times New Roman" w:cs="Times New Roman"/>
-          <w:sz w:val="20"/>
-          <w:szCs w:val="20"/>
-        </w:rPr>
-        <w:t>jQuery</w:t>
-      </w:r>
-      <w:proofErr w:type="spellEnd"/>
-      <w:r>
-        <w:rPr>
-          <w:rFonts w:ascii="Times New Roman" w:hAnsi="Times New Roman" w:cs="Times New Roman"/>
-          <w:sz w:val="20"/>
-          <w:szCs w:val="20"/>
-        </w:rPr>
-        <w:t xml:space="preserve">, </w:t>
+        <w:t xml:space="preserve">JavaScript / jQuery, </w:t>
       </w:r>
       <w:r>
         <w:rPr>
@@ -974,25 +910,7 @@
           <w:sz w:val="20"/>
           <w:szCs w:val="20"/>
         </w:rPr>
-        <w:t xml:space="preserve"> / </w:t>
-      </w:r>
-      <w:proofErr w:type="spellStart"/>
-      <w:r>
-        <w:rPr>
-          <w:rFonts w:ascii="Times New Roman" w:hAnsi="Times New Roman" w:cs="Times New Roman"/>
-          <w:sz w:val="20"/>
-          <w:szCs w:val="20"/>
-        </w:rPr>
-        <w:t>css</w:t>
-      </w:r>
-      <w:proofErr w:type="spellEnd"/>
-      <w:r>
-        <w:rPr>
-          <w:rFonts w:ascii="Times New Roman" w:hAnsi="Times New Roman" w:cs="Times New Roman"/>
-          <w:sz w:val="20"/>
-          <w:szCs w:val="20"/>
-        </w:rPr>
-        <w:t>, android)</w:t>
+        <w:t xml:space="preserve"> / css, android)</w:t>
       </w:r>
       <w:r>
         <w:rPr>
@@ -1559,7 +1477,7 @@
                     <pic:cNvPicPr/>
                   </pic:nvPicPr>
                   <pic:blipFill rotWithShape="1">
-                    <a:blip r:embed="rId9" cstate="print">
+                    <a:blip r:embed="rId8" cstate="print">
                       <a:extLst>
                         <a:ext uri="{28A0092B-C50C-407E-A947-70E740481C1C}">
                           <a14:useLocalDpi xmlns:a14="http://schemas.microsoft.com/office/drawing/2010/main" val="0"/>
@@ -2491,19 +2409,8 @@
           <w:szCs w:val="20"/>
         </w:rPr>
         <w:lastRenderedPageBreak/>
-        <w:t xml:space="preserve">Dian Johan </w:t>
-      </w:r>
-      <w:proofErr w:type="spellStart"/>
-      <w:r>
-        <w:rPr>
-          <w:rFonts w:ascii="Times New Roman" w:hAnsi="Times New Roman" w:cs="Times New Roman"/>
-          <w:b/>
-          <w:sz w:val="20"/>
-          <w:szCs w:val="20"/>
-        </w:rPr>
-        <w:t>Veldsman</w:t>
-      </w:r>
-      <w:proofErr w:type="spellEnd"/>
+        <w:t>Dian Johan Veldsman</w:t>
+      </w:r>
     </w:p>
     <w:p>
       <w:pPr>
@@ -2541,7 +2448,7 @@
           <w:szCs w:val="20"/>
         </w:rPr>
         <w:drawing>
-          <wp:inline distT="0" distB="0" distL="0" distR="0" wp14:anchorId="56892BA1" wp14:editId="675BB546">
+          <wp:inline distT="0" distB="0" distL="0" distR="0" wp14:anchorId="3913715B" wp14:editId="39F09403">
             <wp:extent cx="1257300" cy="1990725"/>
             <wp:effectExtent l="0" t="0" r="0" b="9525"/>
             <wp:docPr id="1" name="Picture 1"/>
@@ -2556,7 +2463,7 @@
                     <pic:cNvPicPr/>
                   </pic:nvPicPr>
                   <pic:blipFill>
-                    <a:blip r:embed="rId10">
+                    <a:blip r:embed="rId9">
                       <a:extLst>
                         <a:ext uri="{28A0092B-C50C-407E-A947-70E740481C1C}">
                           <a14:useLocalDpi xmlns:a14="http://schemas.microsoft.com/office/drawing/2010/main" val="0"/>
@@ -2927,25 +2834,7 @@
           <w:sz w:val="20"/>
           <w:szCs w:val="20"/>
         </w:rPr>
-        <w:t xml:space="preserve">JavaScript / </w:t>
-      </w:r>
-      <w:proofErr w:type="spellStart"/>
-      <w:r>
-        <w:rPr>
-          <w:rFonts w:ascii="Times New Roman" w:hAnsi="Times New Roman" w:cs="Times New Roman"/>
-          <w:sz w:val="20"/>
-          <w:szCs w:val="20"/>
-        </w:rPr>
-        <w:t>jQuery</w:t>
-      </w:r>
-      <w:proofErr w:type="spellEnd"/>
-      <w:r>
-        <w:rPr>
-          <w:rFonts w:ascii="Times New Roman" w:hAnsi="Times New Roman" w:cs="Times New Roman"/>
-          <w:sz w:val="20"/>
-          <w:szCs w:val="20"/>
-        </w:rPr>
-        <w:t xml:space="preserve">, </w:t>
+        <w:t xml:space="preserve">JavaScript / jQuery, </w:t>
       </w:r>
       <w:r>
         <w:rPr>
@@ -2961,25 +2850,7 @@
           <w:sz w:val="20"/>
           <w:szCs w:val="20"/>
         </w:rPr>
-        <w:t xml:space="preserve"> / </w:t>
-      </w:r>
-      <w:proofErr w:type="spellStart"/>
-      <w:r>
-        <w:rPr>
-          <w:rFonts w:ascii="Times New Roman" w:hAnsi="Times New Roman" w:cs="Times New Roman"/>
-          <w:sz w:val="20"/>
-          <w:szCs w:val="20"/>
-        </w:rPr>
-        <w:t>css</w:t>
-      </w:r>
-      <w:proofErr w:type="spellEnd"/>
-      <w:r>
-        <w:rPr>
-          <w:rFonts w:ascii="Times New Roman" w:hAnsi="Times New Roman" w:cs="Times New Roman"/>
-          <w:sz w:val="20"/>
-          <w:szCs w:val="20"/>
-        </w:rPr>
-        <w:t>, android</w:t>
+        <w:t xml:space="preserve"> / css, android</w:t>
       </w:r>
       <w:r>
         <w:rPr>
@@ -3093,23 +2964,13 @@
           <w:szCs w:val="20"/>
         </w:rPr>
       </w:pPr>
-      <w:proofErr w:type="spellStart"/>
-      <w:r>
-        <w:rPr>
-          <w:rFonts w:ascii="Times New Roman" w:hAnsi="Times New Roman" w:cs="Times New Roman"/>
-          <w:sz w:val="20"/>
-          <w:szCs w:val="20"/>
-        </w:rPr>
-        <w:t>GoF</w:t>
-      </w:r>
-      <w:proofErr w:type="spellEnd"/>
-      <w:r>
-        <w:rPr>
-          <w:rFonts w:ascii="Times New Roman" w:hAnsi="Times New Roman" w:cs="Times New Roman"/>
-          <w:sz w:val="20"/>
-          <w:szCs w:val="20"/>
-        </w:rPr>
-        <w:t xml:space="preserve"> Design Patterns</w:t>
+      <w:r>
+        <w:rPr>
+          <w:rFonts w:ascii="Times New Roman" w:hAnsi="Times New Roman" w:cs="Times New Roman"/>
+          <w:sz w:val="20"/>
+          <w:szCs w:val="20"/>
+        </w:rPr>
+        <w:t>GoF Design Patterns</w:t>
       </w:r>
     </w:p>
     <w:p>
@@ -3529,79 +3390,36 @@
           <w:sz w:val="20"/>
           <w:szCs w:val="20"/>
         </w:rPr>
-        <w:t>Crime in South Africa has unfortunately grown exponentially over the past decade. With this project a person will be able to detect if an unknown intruder is lurking about around the house. The reason why I would like to do this project</w:t>
-      </w:r>
-      <w:r>
-        <w:rPr>
-          <w:rFonts w:ascii="Times New Roman" w:hAnsi="Times New Roman" w:cs="Times New Roman"/>
-          <w:sz w:val="20"/>
-          <w:szCs w:val="20"/>
-        </w:rPr>
-        <w:t xml:space="preserve"> is</w:t>
-      </w:r>
-      <w:r>
-        <w:rPr>
-          <w:rFonts w:ascii="Times New Roman" w:hAnsi="Times New Roman" w:cs="Times New Roman"/>
-          <w:sz w:val="20"/>
-          <w:szCs w:val="20"/>
-        </w:rPr>
-        <w:t xml:space="preserve"> to be able to use</w:t>
-      </w:r>
-      <w:r>
-        <w:rPr>
-          <w:rFonts w:ascii="Times New Roman" w:hAnsi="Times New Roman" w:cs="Times New Roman"/>
-          <w:sz w:val="20"/>
-          <w:szCs w:val="20"/>
-        </w:rPr>
-        <w:t xml:space="preserve"> it as an effective early detection device</w:t>
-      </w:r>
-      <w:r>
-        <w:rPr>
-          <w:rFonts w:ascii="Times New Roman" w:hAnsi="Times New Roman" w:cs="Times New Roman"/>
-          <w:sz w:val="20"/>
-          <w:szCs w:val="20"/>
-        </w:rPr>
-        <w:t xml:space="preserve">. </w:t>
-      </w:r>
-      <w:r>
-        <w:rPr>
-          <w:rFonts w:ascii="Times New Roman" w:hAnsi="Times New Roman" w:cs="Times New Roman"/>
-          <w:sz w:val="20"/>
-          <w:szCs w:val="20"/>
-        </w:rPr>
-        <w:t>The project will also allow me develop new and diverse skills, as well as improving on existing skills.</w:t>
-      </w:r>
-    </w:p>
-    <w:p>
-      <w:pPr>
-        <w:autoSpaceDE w:val="0"/>
-        <w:autoSpaceDN w:val="0"/>
-        <w:adjustRightInd w:val="0"/>
-        <w:spacing w:after="0" w:line="240" w:lineRule="auto"/>
-        <w:ind w:left="720"/>
-        <w:rPr>
-          <w:rFonts w:ascii="Times New Roman" w:hAnsi="Times New Roman" w:cs="Times New Roman"/>
-          <w:sz w:val="20"/>
-          <w:szCs w:val="20"/>
-        </w:rPr>
-      </w:pPr>
-    </w:p>
-    <w:p>
-      <w:pPr>
-        <w:autoSpaceDE w:val="0"/>
-        <w:autoSpaceDN w:val="0"/>
-        <w:adjustRightInd w:val="0"/>
-        <w:spacing w:after="0" w:line="240" w:lineRule="auto"/>
-        <w:ind w:left="720"/>
-        <w:rPr>
-          <w:rFonts w:ascii="Times New Roman" w:hAnsi="Times New Roman" w:cs="Times New Roman"/>
-          <w:b/>
-          <w:sz w:val="20"/>
-          <w:szCs w:val="20"/>
-        </w:rPr>
-      </w:pPr>
-      <w:bookmarkStart w:id="0" w:name="_GoBack"/>
-      <w:bookmarkEnd w:id="0"/>
+        <w:t>Crime in South Africa has unfortunately grown exponentially over the past decade. With this project a person will be able to detect if an unknown intruder is lurking about around the house. The reason why I would like to do this project is to be able to use it as an effective early detection device. The project will also allow me develop new and diverse skills, as well as improving on existing skills.</w:t>
+      </w:r>
+    </w:p>
+    <w:p>
+      <w:pPr>
+        <w:autoSpaceDE w:val="0"/>
+        <w:autoSpaceDN w:val="0"/>
+        <w:adjustRightInd w:val="0"/>
+        <w:spacing w:after="0" w:line="240" w:lineRule="auto"/>
+        <w:rPr>
+          <w:rFonts w:ascii="Times New Roman" w:hAnsi="Times New Roman" w:cs="Times New Roman"/>
+          <w:sz w:val="20"/>
+          <w:szCs w:val="20"/>
+        </w:rPr>
+      </w:pPr>
+    </w:p>
+    <w:p>
+      <w:pPr>
+        <w:autoSpaceDE w:val="0"/>
+        <w:autoSpaceDN w:val="0"/>
+        <w:adjustRightInd w:val="0"/>
+        <w:spacing w:after="0" w:line="240" w:lineRule="auto"/>
+        <w:ind w:firstLine="720"/>
+        <w:rPr>
+          <w:rFonts w:ascii="Times New Roman" w:hAnsi="Times New Roman" w:cs="Times New Roman"/>
+          <w:b/>
+          <w:sz w:val="20"/>
+          <w:szCs w:val="20"/>
+        </w:rPr>
+      </w:pPr>
       <w:r>
         <w:rPr>
           <w:rFonts w:ascii="Times New Roman" w:hAnsi="Times New Roman" w:cs="Times New Roman"/>
@@ -3610,19 +3428,8 @@
           <w:szCs w:val="20"/>
         </w:rPr>
         <w:lastRenderedPageBreak/>
-        <w:t xml:space="preserve">Tim </w:t>
-      </w:r>
-      <w:proofErr w:type="spellStart"/>
-      <w:r>
-        <w:rPr>
-          <w:rFonts w:ascii="Times New Roman" w:hAnsi="Times New Roman" w:cs="Times New Roman"/>
-          <w:b/>
-          <w:sz w:val="20"/>
-          <w:szCs w:val="20"/>
-        </w:rPr>
-        <w:t>Kirker</w:t>
-      </w:r>
-      <w:proofErr w:type="spellEnd"/>
+        <w:t>Tim Kirker</w:t>
+      </w:r>
     </w:p>
     <w:p>
       <w:pPr>
@@ -3672,7 +3479,7 @@
                     <pic:cNvPicPr/>
                   </pic:nvPicPr>
                   <pic:blipFill>
-                    <a:blip r:embed="rId11" cstate="print"/>
+                    <a:blip r:embed="rId10" cstate="print"/>
                     <a:stretch>
                       <a:fillRect/>
                     </a:stretch>
@@ -4424,6 +4231,8 @@
           <w:u w:val="single"/>
         </w:rPr>
       </w:pPr>
+      <w:bookmarkStart w:id="0" w:name="_GoBack"/>
+      <w:bookmarkEnd w:id="0"/>
       <w:r>
         <w:rPr>
           <w:rFonts w:ascii="Times New Roman" w:hAnsi="Times New Roman" w:cs="Times New Roman"/>
@@ -4450,13 +4259,17 @@
         <w:rPr>
           <w:rFonts w:ascii="Times New Roman" w:hAnsi="Times New Roman" w:cs="Times New Roman"/>
           <w:b/>
-          <w:u w:val="single"/>
-        </w:rPr>
-      </w:pPr>
-      <w:r>
-        <w:rPr>
-          <w:rFonts w:ascii="Times New Roman" w:hAnsi="Times New Roman" w:cs="Times New Roman"/>
-          <w:b/>
+          <w:sz w:val="20"/>
+          <w:szCs w:val="20"/>
+          <w:u w:val="single"/>
+        </w:rPr>
+      </w:pPr>
+      <w:r>
+        <w:rPr>
+          <w:rFonts w:ascii="Times New Roman" w:hAnsi="Times New Roman" w:cs="Times New Roman"/>
+          <w:b/>
+          <w:sz w:val="20"/>
+          <w:szCs w:val="20"/>
           <w:u w:val="single"/>
         </w:rPr>
         <w:t>Development methodology:</w:t>
@@ -4464,42 +4277,62 @@
       <w:r>
         <w:rPr>
           <w:rFonts w:ascii="Times New Roman" w:hAnsi="Times New Roman" w:cs="Times New Roman"/>
+          <w:sz w:val="20"/>
+          <w:szCs w:val="20"/>
         </w:rPr>
         <w:t xml:space="preserve"> </w:t>
       </w:r>
       <w:r>
         <w:rPr>
           <w:rFonts w:ascii="Times New Roman" w:hAnsi="Times New Roman" w:cs="Times New Roman"/>
+          <w:sz w:val="20"/>
+          <w:szCs w:val="20"/>
         </w:rPr>
         <w:br/>
       </w:r>
       <w:r>
         <w:rPr>
           <w:rFonts w:ascii="Times New Roman" w:hAnsi="Times New Roman" w:cs="Times New Roman"/>
+          <w:sz w:val="20"/>
+          <w:szCs w:val="20"/>
         </w:rPr>
         <w:br/>
       </w:r>
-    </w:p>
-    <w:p>
-      <w:pPr>
-        <w:pStyle w:val="ListParagraph"/>
-        <w:rPr>
-          <w:rFonts w:ascii="Times New Roman" w:hAnsi="Times New Roman" w:cs="Times New Roman"/>
-        </w:rPr>
-      </w:pPr>
-    </w:p>
-    <w:p>
-      <w:pPr>
-        <w:pStyle w:val="ListParagraph"/>
-        <w:rPr>
-          <w:rFonts w:ascii="Times New Roman" w:hAnsi="Times New Roman" w:cs="Times New Roman"/>
-          <w:u w:val="single"/>
-        </w:rPr>
-      </w:pPr>
-      <w:r>
-        <w:rPr>
-          <w:rFonts w:ascii="Times New Roman" w:hAnsi="Times New Roman" w:cs="Times New Roman"/>
-          <w:b/>
+      <w:r>
+        <w:rPr>
+          <w:rFonts w:ascii="Times New Roman" w:hAnsi="Times New Roman" w:cs="Times New Roman"/>
+          <w:sz w:val="20"/>
+          <w:szCs w:val="20"/>
+        </w:rPr>
+        <w:t>We have decided to use the agile methodology as it allows us to deliver working segments frequently to you (the client), allows for regular adaption to changing circumstances and forces us to continuously look over the software with each new feature release to ensure continuous attention to technical excellence as well as a good design.</w:t>
+      </w:r>
+    </w:p>
+    <w:p>
+      <w:pPr>
+        <w:pStyle w:val="ListParagraph"/>
+        <w:rPr>
+          <w:rFonts w:ascii="Times New Roman" w:hAnsi="Times New Roman" w:cs="Times New Roman"/>
+          <w:sz w:val="20"/>
+          <w:szCs w:val="20"/>
+        </w:rPr>
+      </w:pPr>
+    </w:p>
+    <w:p>
+      <w:pPr>
+        <w:pStyle w:val="ListParagraph"/>
+        <w:rPr>
+          <w:rFonts w:ascii="Times New Roman" w:hAnsi="Times New Roman" w:cs="Times New Roman"/>
+          <w:sz w:val="20"/>
+          <w:szCs w:val="20"/>
+          <w:u w:val="single"/>
+        </w:rPr>
+      </w:pPr>
+      <w:r>
+        <w:rPr>
+          <w:rFonts w:ascii="Times New Roman" w:hAnsi="Times New Roman" w:cs="Times New Roman"/>
+          <w:b/>
+          <w:sz w:val="20"/>
+          <w:szCs w:val="20"/>
           <w:u w:val="single"/>
         </w:rPr>
         <w:t>How we intend to keep you informed about the status of your project:</w:t>
@@ -4508,6 +4341,8 @@
         <w:rPr>
           <w:rFonts w:ascii="Times New Roman" w:hAnsi="Times New Roman" w:cs="Times New Roman"/>
           <w:b/>
+          <w:sz w:val="20"/>
+          <w:szCs w:val="20"/>
           <w:u w:val="single"/>
         </w:rPr>
         <w:br/>
@@ -4516,6 +4351,8 @@
         <w:rPr>
           <w:rFonts w:ascii="Times New Roman" w:hAnsi="Times New Roman" w:cs="Times New Roman"/>
           <w:b/>
+          <w:sz w:val="20"/>
+          <w:szCs w:val="20"/>
           <w:u w:val="single"/>
         </w:rPr>
         <w:br/>
@@ -4523,6 +4360,16 @@
       <w:r>
         <w:rPr>
           <w:rFonts w:ascii="Times New Roman" w:hAnsi="Times New Roman" w:cs="Times New Roman"/>
+          <w:sz w:val="20"/>
+          <w:szCs w:val="20"/>
+        </w:rPr>
+        <w:t>Correspondence via email as well as a few scheduled meetings.</w:t>
+      </w:r>
+      <w:r>
+        <w:rPr>
+          <w:rFonts w:ascii="Times New Roman" w:hAnsi="Times New Roman" w:cs="Times New Roman"/>
+          <w:sz w:val="20"/>
+          <w:szCs w:val="20"/>
           <w:u w:val="single"/>
         </w:rPr>
         <w:br/>
@@ -4533,13 +4380,17 @@
         <w:pStyle w:val="ListParagraph"/>
         <w:rPr>
           <w:rFonts w:ascii="Times New Roman" w:hAnsi="Times New Roman" w:cs="Times New Roman"/>
-          <w:u w:val="single"/>
-        </w:rPr>
-      </w:pPr>
-      <w:r>
-        <w:rPr>
-          <w:rFonts w:ascii="Times New Roman" w:hAnsi="Times New Roman" w:cs="Times New Roman"/>
-          <w:b/>
+          <w:sz w:val="20"/>
+          <w:szCs w:val="20"/>
+          <w:u w:val="single"/>
+        </w:rPr>
+      </w:pPr>
+      <w:r>
+        <w:rPr>
+          <w:rFonts w:ascii="Times New Roman" w:hAnsi="Times New Roman" w:cs="Times New Roman"/>
+          <w:b/>
+          <w:sz w:val="20"/>
+          <w:szCs w:val="20"/>
           <w:u w:val="single"/>
         </w:rPr>
         <w:t>Initial ideas for solving some of the technical challenges:</w:t>
@@ -4547,19 +4398,88 @@
       <w:r>
         <w:rPr>
           <w:rFonts w:ascii="Times New Roman" w:hAnsi="Times New Roman" w:cs="Times New Roman"/>
+          <w:sz w:val="20"/>
+          <w:szCs w:val="20"/>
         </w:rPr>
         <w:br/>
       </w:r>
       <w:r>
         <w:rPr>
           <w:rFonts w:ascii="Times New Roman" w:hAnsi="Times New Roman" w:cs="Times New Roman"/>
+          <w:sz w:val="20"/>
+          <w:szCs w:val="20"/>
         </w:rPr>
         <w:br/>
       </w:r>
       <w:r>
         <w:rPr>
           <w:rFonts w:ascii="Times New Roman" w:hAnsi="Times New Roman" w:cs="Times New Roman"/>
-          <w:u w:val="single"/>
+          <w:bCs/>
+          <w:color w:val="252525"/>
+          <w:sz w:val="20"/>
+          <w:szCs w:val="20"/>
+          <w:shd w:val="clear" w:color="auto" w:fill="FFFFFF"/>
+        </w:rPr>
+        <w:t>OpenCV</w:t>
+      </w:r>
+      <w:r>
+        <w:rPr>
+          <w:rStyle w:val="apple-converted-space"/>
+          <w:rFonts w:ascii="Times New Roman" w:hAnsi="Times New Roman" w:cs="Times New Roman"/>
+          <w:color w:val="252525"/>
+          <w:sz w:val="20"/>
+          <w:szCs w:val="20"/>
+          <w:shd w:val="clear" w:color="auto" w:fill="FFFFFF"/>
+        </w:rPr>
+        <w:t> </w:t>
+      </w:r>
+      <w:r>
+        <w:rPr>
+          <w:rFonts w:ascii="Times New Roman" w:hAnsi="Times New Roman" w:cs="Times New Roman"/>
+          <w:color w:val="252525"/>
+          <w:sz w:val="20"/>
+          <w:szCs w:val="20"/>
+          <w:shd w:val="clear" w:color="auto" w:fill="FFFFFF"/>
+        </w:rPr>
+        <w:t>(</w:t>
+      </w:r>
+      <w:r>
+        <w:rPr>
+          <w:rFonts w:ascii="Times New Roman" w:hAnsi="Times New Roman" w:cs="Times New Roman"/>
+          <w:i/>
+          <w:iCs/>
+          <w:color w:val="252525"/>
+          <w:sz w:val="20"/>
+          <w:szCs w:val="20"/>
+          <w:shd w:val="clear" w:color="auto" w:fill="FFFFFF"/>
+        </w:rPr>
+        <w:t>Open Source Computer Vision</w:t>
+      </w:r>
+      <w:r>
+        <w:rPr>
+          <w:rFonts w:ascii="Times New Roman" w:hAnsi="Times New Roman" w:cs="Times New Roman"/>
+          <w:color w:val="252525"/>
+          <w:sz w:val="20"/>
+          <w:szCs w:val="20"/>
+          <w:shd w:val="clear" w:color="auto" w:fill="FFFFFF"/>
+        </w:rPr>
+        <w:t>) will provide guidelines on how to go about tasks and any problem areas, it is existing software available for public use. Other problems will be overcome through e</w:t>
+      </w:r>
+      <w:r>
+        <w:rPr>
+          <w:rFonts w:ascii="Times New Roman" w:hAnsi="Times New Roman" w:cs="Times New Roman"/>
+          <w:sz w:val="20"/>
+          <w:szCs w:val="20"/>
+        </w:rPr>
+        <w:t>xtensive research, with having little to no experience with such a project we are unaware of most of the technical issues we will be facing which makes it difficult to state how we would approach solving them. Team effort will be a key factor to the success of this project.</w:t>
+      </w:r>
+      <w:r>
+        <w:rPr>
+          <w:rFonts w:ascii="Times New Roman" w:hAnsi="Times New Roman" w:cs="Times New Roman"/>
+          <w:color w:val="252525"/>
+          <w:sz w:val="20"/>
+          <w:szCs w:val="20"/>
+          <w:shd w:val="clear" w:color="auto" w:fill="FFFFFF"/>
         </w:rPr>
         <w:br/>
       </w:r>
@@ -4569,13 +4489,16 @@
         <w:pStyle w:val="ListParagraph"/>
         <w:rPr>
           <w:rFonts w:ascii="Times New Roman" w:hAnsi="Times New Roman" w:cs="Times New Roman"/>
-          <w:u w:val="single"/>
-        </w:rPr>
-      </w:pPr>
-      <w:r>
-        <w:rPr>
-          <w:rFonts w:ascii="Times New Roman" w:hAnsi="Times New Roman" w:cs="Times New Roman"/>
-          <w:b/>
+          <w:sz w:val="20"/>
+          <w:szCs w:val="20"/>
+        </w:rPr>
+      </w:pPr>
+      <w:r>
+        <w:rPr>
+          <w:rFonts w:ascii="Times New Roman" w:hAnsi="Times New Roman" w:cs="Times New Roman"/>
+          <w:b/>
+          <w:sz w:val="20"/>
+          <w:szCs w:val="20"/>
           <w:u w:val="single"/>
         </w:rPr>
         <w:t>Technologies we plan on using:</w:t>
@@ -4584,6 +4507,8 @@
         <w:rPr>
           <w:rFonts w:ascii="Times New Roman" w:hAnsi="Times New Roman" w:cs="Times New Roman"/>
           <w:b/>
+          <w:sz w:val="20"/>
+          <w:szCs w:val="20"/>
           <w:u w:val="single"/>
         </w:rPr>
         <w:br/>
@@ -4592,16 +4517,160 @@
         <w:rPr>
           <w:rFonts w:ascii="Times New Roman" w:hAnsi="Times New Roman" w:cs="Times New Roman"/>
           <w:b/>
+          <w:sz w:val="20"/>
+          <w:szCs w:val="20"/>
           <w:u w:val="single"/>
         </w:rPr>
         <w:br/>
       </w:r>
-    </w:p>
-    <w:p>
-      <w:pPr>
-        <w:pStyle w:val="ListParagraph"/>
-        <w:rPr>
-          <w:rFonts w:ascii="Times New Roman" w:hAnsi="Times New Roman" w:cs="Times New Roman"/>
+      <w:r>
+        <w:rPr>
+          <w:rFonts w:ascii="Times New Roman" w:hAnsi="Times New Roman" w:cs="Times New Roman"/>
+          <w:sz w:val="20"/>
+          <w:szCs w:val="20"/>
+        </w:rPr>
+        <w:t>C# or C++. Both languages are fast and powerful, providing many tools to assist in the development of this software</w:t>
+      </w:r>
+      <w:r>
+        <w:rPr>
+          <w:rFonts w:ascii="Times New Roman" w:hAnsi="Times New Roman" w:cs="Times New Roman"/>
+          <w:sz w:val="20"/>
+          <w:szCs w:val="20"/>
+        </w:rPr>
+        <w:t xml:space="preserve">. </w:t>
+      </w:r>
+      <w:r>
+        <w:rPr>
+          <w:rFonts w:ascii="Times New Roman" w:hAnsi="Times New Roman" w:cs="Times New Roman"/>
+          <w:bCs/>
+          <w:color w:val="252525"/>
+          <w:sz w:val="20"/>
+          <w:szCs w:val="20"/>
+          <w:shd w:val="clear" w:color="auto" w:fill="FFFFFF"/>
+        </w:rPr>
+        <w:t>OpenCV</w:t>
+      </w:r>
+      <w:r>
+        <w:rPr>
+          <w:rStyle w:val="apple-converted-space"/>
+          <w:rFonts w:ascii="Times New Roman" w:hAnsi="Times New Roman" w:cs="Times New Roman"/>
+          <w:color w:val="252525"/>
+          <w:sz w:val="20"/>
+          <w:szCs w:val="20"/>
+          <w:shd w:val="clear" w:color="auto" w:fill="FFFFFF"/>
+        </w:rPr>
+        <w:t> </w:t>
+      </w:r>
+      <w:r>
+        <w:rPr>
+          <w:rFonts w:ascii="Times New Roman" w:hAnsi="Times New Roman" w:cs="Times New Roman"/>
+          <w:color w:val="252525"/>
+          <w:sz w:val="20"/>
+          <w:szCs w:val="20"/>
+          <w:shd w:val="clear" w:color="auto" w:fill="FFFFFF"/>
+        </w:rPr>
+        <w:t>(</w:t>
+      </w:r>
+      <w:r>
+        <w:rPr>
+          <w:rFonts w:ascii="Times New Roman" w:hAnsi="Times New Roman" w:cs="Times New Roman"/>
+          <w:i/>
+          <w:iCs/>
+          <w:color w:val="252525"/>
+          <w:sz w:val="20"/>
+          <w:szCs w:val="20"/>
+          <w:shd w:val="clear" w:color="auto" w:fill="FFFFFF"/>
+        </w:rPr>
+        <w:t>Open Source Computer Vision</w:t>
+      </w:r>
+      <w:r>
+        <w:rPr>
+          <w:rFonts w:ascii="Times New Roman" w:hAnsi="Times New Roman" w:cs="Times New Roman"/>
+          <w:color w:val="252525"/>
+          <w:sz w:val="20"/>
+          <w:szCs w:val="20"/>
+          <w:shd w:val="clear" w:color="auto" w:fill="FFFFFF"/>
+        </w:rPr>
+        <w:t>) is a</w:t>
+      </w:r>
+      <w:r>
+        <w:rPr>
+          <w:rStyle w:val="apple-converted-space"/>
+          <w:rFonts w:ascii="Times New Roman" w:hAnsi="Times New Roman" w:cs="Times New Roman"/>
+          <w:color w:val="252525"/>
+          <w:sz w:val="20"/>
+          <w:szCs w:val="20"/>
+          <w:shd w:val="clear" w:color="auto" w:fill="FFFFFF"/>
+        </w:rPr>
+        <w:t> </w:t>
+      </w:r>
+      <w:r>
+        <w:rPr>
+          <w:rFonts w:ascii="Times New Roman" w:hAnsi="Times New Roman" w:cs="Times New Roman"/>
+          <w:sz w:val="20"/>
+          <w:szCs w:val="20"/>
+          <w:shd w:val="clear" w:color="auto" w:fill="FFFFFF"/>
+        </w:rPr>
+        <w:t>library of programming functions</w:t>
+      </w:r>
+      <w:r>
+        <w:rPr>
+          <w:rStyle w:val="apple-converted-space"/>
+          <w:rFonts w:ascii="Times New Roman" w:hAnsi="Times New Roman" w:cs="Times New Roman"/>
+          <w:color w:val="252525"/>
+          <w:sz w:val="20"/>
+          <w:szCs w:val="20"/>
+          <w:shd w:val="clear" w:color="auto" w:fill="FFFFFF"/>
+        </w:rPr>
+        <w:t> </w:t>
+      </w:r>
+      <w:r>
+        <w:rPr>
+          <w:rFonts w:ascii="Times New Roman" w:hAnsi="Times New Roman" w:cs="Times New Roman"/>
+          <w:color w:val="252525"/>
+          <w:sz w:val="20"/>
+          <w:szCs w:val="20"/>
+          <w:shd w:val="clear" w:color="auto" w:fill="FFFFFF"/>
+        </w:rPr>
+        <w:t>mainly aimed at real-time</w:t>
+      </w:r>
+      <w:r>
+        <w:rPr>
+          <w:rStyle w:val="apple-converted-space"/>
+          <w:rFonts w:ascii="Times New Roman" w:hAnsi="Times New Roman" w:cs="Times New Roman"/>
+          <w:color w:val="252525"/>
+          <w:sz w:val="20"/>
+          <w:szCs w:val="20"/>
+          <w:shd w:val="clear" w:color="auto" w:fill="FFFFFF"/>
+        </w:rPr>
+        <w:t> </w:t>
+      </w:r>
+      <w:r>
+        <w:rPr>
+          <w:rFonts w:ascii="Times New Roman" w:hAnsi="Times New Roman" w:cs="Times New Roman"/>
+          <w:sz w:val="20"/>
+          <w:szCs w:val="20"/>
+          <w:shd w:val="clear" w:color="auto" w:fill="FFFFFF"/>
+        </w:rPr>
+        <w:t>computer vision</w:t>
+      </w:r>
+      <w:r>
+        <w:rPr>
+          <w:rFonts w:ascii="Times New Roman" w:hAnsi="Times New Roman" w:cs="Times New Roman"/>
+          <w:sz w:val="20"/>
+          <w:szCs w:val="20"/>
+          <w:shd w:val="clear" w:color="auto" w:fill="FFFFFF"/>
+        </w:rPr>
+        <w:t xml:space="preserve"> is written in C++, this software is available for use which will assist us throughout the course of the project.</w:t>
+      </w:r>
+    </w:p>
+    <w:p>
+      <w:pPr>
+        <w:pStyle w:val="ListParagraph"/>
+        <w:rPr>
+          <w:rFonts w:ascii="Times New Roman" w:hAnsi="Times New Roman" w:cs="Times New Roman"/>
+          <w:sz w:val="20"/>
+          <w:szCs w:val="20"/>
           <w:u w:val="single"/>
         </w:rPr>
       </w:pPr>
@@ -4612,6 +4681,8 @@
         <w:spacing w:before="200" w:after="200" w:line="276" w:lineRule="auto"/>
         <w:rPr>
           <w:rFonts w:ascii="Times New Roman" w:hAnsi="Times New Roman" w:cs="Times New Roman"/>
+          <w:sz w:val="20"/>
+          <w:szCs w:val="20"/>
           <w:lang w:val="en-GB"/>
         </w:rPr>
       </w:pPr>
@@ -4619,6 +4690,8 @@
         <w:rPr>
           <w:rFonts w:ascii="Times New Roman" w:hAnsi="Times New Roman" w:cs="Times New Roman"/>
           <w:b/>
+          <w:sz w:val="20"/>
+          <w:szCs w:val="20"/>
           <w:u w:val="single"/>
         </w:rPr>
         <w:t xml:space="preserve">What you (the client) will receive at the end of the project: </w:t>
@@ -4626,6 +4699,8 @@
       <w:r>
         <w:rPr>
           <w:rFonts w:ascii="Times New Roman" w:hAnsi="Times New Roman" w:cs="Times New Roman"/>
+          <w:sz w:val="20"/>
+          <w:szCs w:val="20"/>
         </w:rPr>
         <w:br/>
       </w:r>
@@ -4633,6 +4708,129 @@
     <w:p>
       <w:pPr>
         <w:pStyle w:val="ListParagraph"/>
+        <w:spacing w:before="200" w:after="200" w:line="276" w:lineRule="auto"/>
+        <w:rPr>
+          <w:rFonts w:ascii="Times New Roman" w:hAnsi="Times New Roman" w:cs="Times New Roman"/>
+          <w:sz w:val="20"/>
+          <w:szCs w:val="20"/>
+          <w:lang w:val="en-GB"/>
+        </w:rPr>
+      </w:pPr>
+    </w:p>
+    <w:p>
+      <w:pPr>
+        <w:pStyle w:val="ListParagraph"/>
+        <w:numPr>
+          <w:ilvl w:val="0"/>
+          <w:numId w:val="8"/>
+        </w:numPr>
+        <w:spacing w:before="200" w:after="200" w:line="276" w:lineRule="auto"/>
+        <w:jc w:val="both"/>
+        <w:rPr>
+          <w:rFonts w:ascii="Times New Roman" w:hAnsi="Times New Roman" w:cs="Times New Roman"/>
+          <w:sz w:val="20"/>
+          <w:szCs w:val="20"/>
+          <w:lang w:val="en-GB"/>
+        </w:rPr>
+      </w:pPr>
+      <w:r>
+        <w:rPr>
+          <w:rFonts w:ascii="Times New Roman" w:hAnsi="Times New Roman" w:cs="Times New Roman"/>
+          <w:sz w:val="20"/>
+          <w:szCs w:val="20"/>
+          <w:lang w:val="en-GB"/>
+        </w:rPr>
+        <w:t>Source code for the SMART ID APP</w:t>
+      </w:r>
+      <w:r>
+        <w:rPr>
+          <w:rFonts w:ascii="Times New Roman" w:hAnsi="Times New Roman" w:cs="Times New Roman"/>
+          <w:sz w:val="20"/>
+          <w:szCs w:val="20"/>
+          <w:lang w:val="en-GB"/>
+        </w:rPr>
+        <w:t>.</w:t>
+      </w:r>
+    </w:p>
+    <w:p>
+      <w:pPr>
+        <w:pStyle w:val="ListParagraph"/>
+        <w:numPr>
+          <w:ilvl w:val="0"/>
+          <w:numId w:val="8"/>
+        </w:numPr>
+        <w:spacing w:before="200" w:after="200" w:line="276" w:lineRule="auto"/>
+        <w:jc w:val="both"/>
+        <w:rPr>
+          <w:rFonts w:ascii="Times New Roman" w:hAnsi="Times New Roman" w:cs="Times New Roman"/>
+          <w:sz w:val="20"/>
+          <w:szCs w:val="20"/>
+          <w:lang w:val="en-GB"/>
+        </w:rPr>
+      </w:pPr>
+      <w:r>
+        <w:rPr>
+          <w:rFonts w:ascii="Times New Roman" w:hAnsi="Times New Roman" w:cs="Times New Roman"/>
+          <w:sz w:val="20"/>
+          <w:szCs w:val="20"/>
+          <w:lang w:val="en-GB"/>
+        </w:rPr>
+        <w:t>Architecture of framework</w:t>
+      </w:r>
+      <w:r>
+        <w:rPr>
+          <w:rFonts w:ascii="Times New Roman" w:hAnsi="Times New Roman" w:cs="Times New Roman"/>
+          <w:sz w:val="20"/>
+          <w:szCs w:val="20"/>
+          <w:lang w:val="en-GB"/>
+        </w:rPr>
+        <w:t>.</w:t>
+      </w:r>
+    </w:p>
+    <w:p>
+      <w:pPr>
+        <w:pStyle w:val="ListParagraph"/>
+        <w:numPr>
+          <w:ilvl w:val="0"/>
+          <w:numId w:val="8"/>
+        </w:numPr>
+        <w:spacing w:before="200" w:after="200" w:line="276" w:lineRule="auto"/>
+        <w:jc w:val="both"/>
+        <w:rPr>
+          <w:rFonts w:ascii="Times New Roman" w:hAnsi="Times New Roman" w:cs="Times New Roman"/>
+          <w:sz w:val="20"/>
+          <w:szCs w:val="20"/>
+          <w:lang w:val="en-GB"/>
+        </w:rPr>
+      </w:pPr>
+      <w:r>
+        <w:rPr>
+          <w:rFonts w:ascii="Times New Roman" w:hAnsi="Times New Roman" w:cs="Times New Roman"/>
+          <w:sz w:val="20"/>
+          <w:szCs w:val="20"/>
+          <w:lang w:val="en-GB"/>
+        </w:rPr>
+        <w:t>User manual</w:t>
+      </w:r>
+      <w:r>
+        <w:rPr>
+          <w:rFonts w:ascii="Times New Roman" w:hAnsi="Times New Roman" w:cs="Times New Roman"/>
+          <w:sz w:val="20"/>
+          <w:szCs w:val="20"/>
+          <w:lang w:val="en-GB"/>
+        </w:rPr>
+        <w:t>.</w:t>
+      </w:r>
+    </w:p>
+    <w:p>
+      <w:pPr>
+        <w:pStyle w:val="ListParagraph"/>
+        <w:numPr>
+          <w:ilvl w:val="0"/>
+          <w:numId w:val="8"/>
+        </w:numPr>
+        <w:spacing w:before="200" w:after="200" w:line="276" w:lineRule="auto"/>
+        <w:jc w:val="both"/>
         <w:rPr>
           <w:rFonts w:ascii="Times New Roman" w:hAnsi="Times New Roman" w:cs="Times New Roman"/>
           <w:b/>
@@ -4641,9 +4839,25 @@
           <w:u w:val="single"/>
         </w:rPr>
       </w:pPr>
-    </w:p>
-    <w:p>
-      <w:pPr>
+      <w:r>
+        <w:rPr>
+          <w:rFonts w:ascii="Times New Roman" w:hAnsi="Times New Roman" w:cs="Times New Roman"/>
+          <w:sz w:val="20"/>
+          <w:szCs w:val="20"/>
+          <w:lang w:val="en-GB"/>
+        </w:rPr>
+        <w:t>Built and deployed scripts</w:t>
+      </w:r>
+      <w:r>
+        <w:rPr>
+          <w:rFonts w:ascii="Times New Roman" w:hAnsi="Times New Roman" w:cs="Times New Roman"/>
+          <w:sz w:val="20"/>
+          <w:szCs w:val="20"/>
+          <w:lang w:val="en-GB"/>
+        </w:rPr>
+        <w:t>.</w:t>
+      </w:r>
+      <w:r>
         <w:rPr>
           <w:rFonts w:ascii="Times New Roman" w:hAnsi="Times New Roman" w:cs="Times New Roman"/>
           <w:b/>
@@ -4651,20 +4865,32 @@
           <w:szCs w:val="24"/>
           <w:u w:val="single"/>
         </w:rPr>
-      </w:pPr>
-    </w:p>
-    <w:p>
-      <w:pPr>
-        <w:rPr>
-          <w:rFonts w:ascii="Times New Roman" w:hAnsi="Times New Roman" w:cs="Times New Roman"/>
+        <w:t xml:space="preserve"> </w:t>
+      </w:r>
+    </w:p>
+    <w:p>
+      <w:pPr>
+        <w:rPr>
+          <w:rFonts w:ascii="Times New Roman" w:hAnsi="Times New Roman" w:cs="Times New Roman"/>
+          <w:b/>
           <w:sz w:val="24"/>
           <w:szCs w:val="24"/>
           <w:u w:val="single"/>
         </w:rPr>
       </w:pPr>
     </w:p>
+    <w:p>
+      <w:pPr>
+        <w:rPr>
+          <w:rFonts w:ascii="Times New Roman" w:hAnsi="Times New Roman" w:cs="Times New Roman"/>
+          <w:sz w:val="24"/>
+          <w:szCs w:val="24"/>
+          <w:u w:val="single"/>
+        </w:rPr>
+      </w:pPr>
+    </w:p>
     <w:sectPr>
-      <w:footerReference w:type="default" r:id="rId12"/>
+      <w:footerReference w:type="default" r:id="rId11"/>
       <w:pgSz w:w="12240" w:h="15840"/>
       <w:pgMar w:top="1440" w:right="1440" w:bottom="1440" w:left="1440" w:header="720" w:footer="720" w:gutter="0"/>
       <w:cols w:space="720"/>
@@ -4675,7 +4901,7 @@
 </file>
 
 <file path=word/endnotes.xml><?xml version="1.0" encoding="utf-8"?>
-<w:endnotes xmlns:wpc="http://schemas.microsoft.com/office/word/2010/wordprocessingCanvas" xmlns:mc="http://schemas.openxmlformats.org/markup-compatibility/2006" xmlns:o="urn:schemas-microsoft-com:office:office" xmlns:r="http://schemas.openxmlformats.org/officeDocument/2006/relationships" xmlns:m="http://schemas.openxmlformats.org/officeDocument/2006/math" xmlns:v="urn:schemas-microsoft-com:vml" xmlns:wp14="http://schemas.microsoft.com/office/word/2010/wordprocessingDrawing" xmlns:wp="http://schemas.openxmlformats.org/drawingml/2006/wordprocessingDrawing" xmlns:w10="urn:schemas-microsoft-com:office:word" xmlns:w="http://schemas.openxmlformats.org/wordprocessingml/2006/main" xmlns:w14="http://schemas.microsoft.com/office/word/2010/wordml" xmlns:wpg="http://schemas.microsoft.com/office/word/2010/wordprocessingGroup" xmlns:wpi="http://schemas.microsoft.com/office/word/2010/wordprocessingInk" xmlns:wne="http://schemas.microsoft.com/office/word/2006/wordml" xmlns:wps="http://schemas.microsoft.com/office/word/2010/wordprocessingShape" mc:Ignorable="w14 wp14">
+<w:endnotes xmlns:wpc="http://schemas.microsoft.com/office/word/2010/wordprocessingCanvas" xmlns:mc="http://schemas.openxmlformats.org/markup-compatibility/2006" xmlns:o="urn:schemas-microsoft-com:office:office" xmlns:r="http://schemas.openxmlformats.org/officeDocument/2006/relationships" xmlns:m="http://schemas.openxmlformats.org/officeDocument/2006/math" xmlns:v="urn:schemas-microsoft-com:vml" xmlns:wp14="http://schemas.microsoft.com/office/word/2010/wordprocessingDrawing" xmlns:wp="http://schemas.openxmlformats.org/drawingml/2006/wordprocessingDrawing" xmlns:w10="urn:schemas-microsoft-com:office:word" xmlns:w="http://schemas.openxmlformats.org/wordprocessingml/2006/main" xmlns:w14="http://schemas.microsoft.com/office/word/2010/wordml" xmlns:w15="http://schemas.microsoft.com/office/word/2012/wordml" xmlns:wpg="http://schemas.microsoft.com/office/word/2010/wordprocessingGroup" xmlns:wpi="http://schemas.microsoft.com/office/word/2010/wordprocessingInk" xmlns:wne="http://schemas.microsoft.com/office/word/2006/wordml" xmlns:wps="http://schemas.microsoft.com/office/word/2010/wordprocessingShape" mc:Ignorable="w14 w15 wp14">
   <w:endnote w:type="separator" w:id="-1">
     <w:p>
       <w:pPr>
@@ -4700,7 +4926,7 @@
 </file>
 
 <file path=word/footer1.xml><?xml version="1.0" encoding="utf-8"?>
-<w:ftr xmlns:wpc="http://schemas.microsoft.com/office/word/2010/wordprocessingCanvas" xmlns:mc="http://schemas.openxmlformats.org/markup-compatibility/2006" xmlns:o="urn:schemas-microsoft-com:office:office" xmlns:r="http://schemas.openxmlformats.org/officeDocument/2006/relationships" xmlns:m="http://schemas.openxmlformats.org/officeDocument/2006/math" xmlns:v="urn:schemas-microsoft-com:vml" xmlns:wp14="http://schemas.microsoft.com/office/word/2010/wordprocessingDrawing" xmlns:wp="http://schemas.openxmlformats.org/drawingml/2006/wordprocessingDrawing" xmlns:w10="urn:schemas-microsoft-com:office:word" xmlns:w="http://schemas.openxmlformats.org/wordprocessingml/2006/main" xmlns:w14="http://schemas.microsoft.com/office/word/2010/wordml" xmlns:wpg="http://schemas.microsoft.com/office/word/2010/wordprocessingGroup" xmlns:wpi="http://schemas.microsoft.com/office/word/2010/wordprocessingInk" xmlns:wne="http://schemas.microsoft.com/office/word/2006/wordml" xmlns:wps="http://schemas.microsoft.com/office/word/2010/wordprocessingShape" mc:Ignorable="w14 wp14">
+<w:ftr xmlns:wpc="http://schemas.microsoft.com/office/word/2010/wordprocessingCanvas" xmlns:mc="http://schemas.openxmlformats.org/markup-compatibility/2006" xmlns:o="urn:schemas-microsoft-com:office:office" xmlns:r="http://schemas.openxmlformats.org/officeDocument/2006/relationships" xmlns:m="http://schemas.openxmlformats.org/officeDocument/2006/math" xmlns:v="urn:schemas-microsoft-com:vml" xmlns:wp14="http://schemas.microsoft.com/office/word/2010/wordprocessingDrawing" xmlns:wp="http://schemas.openxmlformats.org/drawingml/2006/wordprocessingDrawing" xmlns:w10="urn:schemas-microsoft-com:office:word" xmlns:w="http://schemas.openxmlformats.org/wordprocessingml/2006/main" xmlns:w14="http://schemas.microsoft.com/office/word/2010/wordml" xmlns:w15="http://schemas.microsoft.com/office/word/2012/wordml" xmlns:wpg="http://schemas.microsoft.com/office/word/2010/wordprocessingGroup" xmlns:wpi="http://schemas.microsoft.com/office/word/2010/wordprocessingInk" xmlns:wne="http://schemas.microsoft.com/office/word/2006/wordml" xmlns:wps="http://schemas.microsoft.com/office/word/2010/wordprocessingShape" mc:Ignorable="w14 w15 wp14">
   <w:p>
     <w:pPr>
       <w:pStyle w:val="Footer"/>
@@ -4742,7 +4968,7 @@
         <w:noProof/>
         <w:color w:val="5B9BD5" w:themeColor="accent1"/>
       </w:rPr>
-      <w:t>5</w:t>
+      <w:t>3</w:t>
     </w:r>
     <w:r>
       <w:rPr>
@@ -4762,7 +4988,7 @@
 </file>
 
 <file path=word/footnotes.xml><?xml version="1.0" encoding="utf-8"?>
-<w:footnotes xmlns:wpc="http://schemas.microsoft.com/office/word/2010/wordprocessingCanvas" xmlns:mc="http://schemas.openxmlformats.org/markup-compatibility/2006" xmlns:o="urn:schemas-microsoft-com:office:office" xmlns:r="http://schemas.openxmlformats.org/officeDocument/2006/relationships" xmlns:m="http://schemas.openxmlformats.org/officeDocument/2006/math" xmlns:v="urn:schemas-microsoft-com:vml" xmlns:wp14="http://schemas.microsoft.com/office/word/2010/wordprocessingDrawing" xmlns:wp="http://schemas.openxmlformats.org/drawingml/2006/wordprocessingDrawing" xmlns:w10="urn:schemas-microsoft-com:office:word" xmlns:w="http://schemas.openxmlformats.org/wordprocessingml/2006/main" xmlns:w14="http://schemas.microsoft.com/office/word/2010/wordml" xmlns:wpg="http://schemas.microsoft.com/office/word/2010/wordprocessingGroup" xmlns:wpi="http://schemas.microsoft.com/office/word/2010/wordprocessingInk" xmlns:wne="http://schemas.microsoft.com/office/word/2006/wordml" xmlns:wps="http://schemas.microsoft.com/office/word/2010/wordprocessingShape" mc:Ignorable="w14 wp14">
+<w:footnotes xmlns:wpc="http://schemas.microsoft.com/office/word/2010/wordprocessingCanvas" xmlns:mc="http://schemas.openxmlformats.org/markup-compatibility/2006" xmlns:o="urn:schemas-microsoft-com:office:office" xmlns:r="http://schemas.openxmlformats.org/officeDocument/2006/relationships" xmlns:m="http://schemas.openxmlformats.org/officeDocument/2006/math" xmlns:v="urn:schemas-microsoft-com:vml" xmlns:wp14="http://schemas.microsoft.com/office/word/2010/wordprocessingDrawing" xmlns:wp="http://schemas.openxmlformats.org/drawingml/2006/wordprocessingDrawing" xmlns:w10="urn:schemas-microsoft-com:office:word" xmlns:w="http://schemas.openxmlformats.org/wordprocessingml/2006/main" xmlns:w14="http://schemas.microsoft.com/office/word/2010/wordml" xmlns:w15="http://schemas.microsoft.com/office/word/2012/wordml" xmlns:wpg="http://schemas.microsoft.com/office/word/2010/wordprocessingGroup" xmlns:wpi="http://schemas.microsoft.com/office/word/2010/wordprocessingInk" xmlns:wne="http://schemas.microsoft.com/office/word/2006/wordml" xmlns:wps="http://schemas.microsoft.com/office/word/2010/wordprocessingShape" mc:Ignorable="w14 w15 wp14">
   <w:footnote w:type="separator" w:id="-1">
     <w:p>
       <w:pPr>
@@ -4787,7 +5013,7 @@
 </file>
 
 <file path=word/numbering.xml><?xml version="1.0" encoding="utf-8"?>
-<w:numbering xmlns:wpc="http://schemas.microsoft.com/office/word/2010/wordprocessingCanvas" xmlns:mc="http://schemas.openxmlformats.org/markup-compatibility/2006" xmlns:o="urn:schemas-microsoft-com:office:office" xmlns:r="http://schemas.openxmlformats.org/officeDocument/2006/relationships" xmlns:m="http://schemas.openxmlformats.org/officeDocument/2006/math" xmlns:v="urn:schemas-microsoft-com:vml" xmlns:wp14="http://schemas.microsoft.com/office/word/2010/wordprocessingDrawing" xmlns:wp="http://schemas.openxmlformats.org/drawingml/2006/wordprocessingDrawing" xmlns:w10="urn:schemas-microsoft-com:office:word" xmlns:w="http://schemas.openxmlformats.org/wordprocessingml/2006/main" xmlns:w14="http://schemas.microsoft.com/office/word/2010/wordml" xmlns:wpg="http://schemas.microsoft.com/office/word/2010/wordprocessingGroup" xmlns:wpi="http://schemas.microsoft.com/office/word/2010/wordprocessingInk" xmlns:wne="http://schemas.microsoft.com/office/word/2006/wordml" xmlns:wps="http://schemas.microsoft.com/office/word/2010/wordprocessingShape" mc:Ignorable="w14 wp14">
+<w:numbering xmlns:wpc="http://schemas.microsoft.com/office/word/2010/wordprocessingCanvas" xmlns:mc="http://schemas.openxmlformats.org/markup-compatibility/2006" xmlns:o="urn:schemas-microsoft-com:office:office" xmlns:r="http://schemas.openxmlformats.org/officeDocument/2006/relationships" xmlns:m="http://schemas.openxmlformats.org/officeDocument/2006/math" xmlns:v="urn:schemas-microsoft-com:vml" xmlns:wp14="http://schemas.microsoft.com/office/word/2010/wordprocessingDrawing" xmlns:wp="http://schemas.openxmlformats.org/drawingml/2006/wordprocessingDrawing" xmlns:w10="urn:schemas-microsoft-com:office:word" xmlns:w="http://schemas.openxmlformats.org/wordprocessingml/2006/main" xmlns:w14="http://schemas.microsoft.com/office/word/2010/wordml" xmlns:w15="http://schemas.microsoft.com/office/word/2012/wordml" xmlns:wpg="http://schemas.microsoft.com/office/word/2010/wordprocessingGroup" xmlns:wpi="http://schemas.microsoft.com/office/word/2010/wordprocessingInk" xmlns:wne="http://schemas.microsoft.com/office/word/2006/wordml" xmlns:wps="http://schemas.microsoft.com/office/word/2010/wordprocessingShape" mc:Ignorable="w14 w15 wp14">
   <w:abstractNum w:abstractNumId="0">
     <w:nsid w:val="0E032D8C"/>
     <w:multiLevelType w:val="hybridMultilevel"/>
@@ -5329,8 +5555,8 @@
   <w:abstractNum w:abstractNumId="5">
     <w:nsid w:val="3D0D6022"/>
     <w:multiLevelType w:val="hybridMultilevel"/>
-    <w:tmpl w:val="DA7678E4"/>
-    <w:lvl w:ilvl="0" w:tplc="04090001">
+    <w:tmpl w:val="27A2C0E8"/>
+    <w:lvl w:ilvl="0" w:tplc="05DC2BF8">
       <w:start w:val="1"/>
       <w:numFmt w:val="bullet"/>
       <w:lvlText w:val=""/>
@@ -5340,6 +5566,8 @@
       </w:pPr>
       <w:rPr>
         <w:rFonts w:ascii="Symbol" w:hAnsi="Symbol" w:hint="default"/>
+        <w:sz w:val="20"/>
+        <w:szCs w:val="20"/>
       </w:rPr>
     </w:lvl>
     <w:lvl w:ilvl="1" w:tplc="04090003" w:tentative="1">
@@ -6130,7 +6358,7 @@
 </file>
 
 <file path=word/styles.xml><?xml version="1.0" encoding="utf-8"?>
-<w:styles xmlns:mc="http://schemas.openxmlformats.org/markup-compatibility/2006" xmlns:r="http://schemas.openxmlformats.org/officeDocument/2006/relationships" xmlns:w="http://schemas.openxmlformats.org/wordprocessingml/2006/main" xmlns:w14="http://schemas.microsoft.com/office/word/2010/wordml" mc:Ignorable="w14">
+<w:styles xmlns:mc="http://schemas.openxmlformats.org/markup-compatibility/2006" xmlns:r="http://schemas.openxmlformats.org/officeDocument/2006/relationships" xmlns:w="http://schemas.openxmlformats.org/wordprocessingml/2006/main" xmlns:w14="http://schemas.microsoft.com/office/word/2010/wordml" xmlns:w15="http://schemas.microsoft.com/office/word/2012/wordml" mc:Ignorable="w14 w15">
   <w:docDefaults>
     <w:rPrDefault>
       <w:rPr>
@@ -6146,144 +6374,378 @@
       </w:pPr>
     </w:pPrDefault>
   </w:docDefaults>
-  <w:latentStyles w:defLockedState="0" w:defUIPriority="99" w:defSemiHidden="1" w:defUnhideWhenUsed="1" w:defQFormat="0" w:count="267">
-    <w:lsdException w:name="Normal" w:semiHidden="0" w:uiPriority="0" w:unhideWhenUsed="0" w:qFormat="1"/>
-    <w:lsdException w:name="heading 1" w:semiHidden="0" w:uiPriority="9" w:unhideWhenUsed="0" w:qFormat="1"/>
-    <w:lsdException w:name="heading 2" w:uiPriority="9" w:qFormat="1"/>
-    <w:lsdException w:name="heading 3" w:uiPriority="9" w:qFormat="1"/>
-    <w:lsdException w:name="heading 4" w:uiPriority="9" w:qFormat="1"/>
-    <w:lsdException w:name="heading 5" w:uiPriority="9" w:qFormat="1"/>
-    <w:lsdException w:name="heading 6" w:uiPriority="9" w:qFormat="1"/>
-    <w:lsdException w:name="heading 7" w:uiPriority="9" w:qFormat="1"/>
-    <w:lsdException w:name="heading 8" w:uiPriority="9" w:qFormat="1"/>
-    <w:lsdException w:name="heading 9" w:uiPriority="9" w:qFormat="1"/>
-    <w:lsdException w:name="toc 1" w:uiPriority="39"/>
-    <w:lsdException w:name="toc 2" w:uiPriority="39"/>
-    <w:lsdException w:name="toc 3" w:uiPriority="39"/>
-    <w:lsdException w:name="toc 4" w:uiPriority="39"/>
-    <w:lsdException w:name="toc 5" w:uiPriority="39"/>
-    <w:lsdException w:name="toc 6" w:uiPriority="39"/>
-    <w:lsdException w:name="toc 7" w:uiPriority="39"/>
-    <w:lsdException w:name="toc 8" w:uiPriority="39"/>
-    <w:lsdException w:name="toc 9" w:uiPriority="39"/>
-    <w:lsdException w:name="caption" w:uiPriority="35" w:qFormat="1"/>
-    <w:lsdException w:name="Title" w:semiHidden="0" w:uiPriority="10" w:unhideWhenUsed="0" w:qFormat="1"/>
-    <w:lsdException w:name="Default Paragraph Font" w:uiPriority="1"/>
-    <w:lsdException w:name="Subtitle" w:semiHidden="0" w:uiPriority="11" w:unhideWhenUsed="0" w:qFormat="1"/>
-    <w:lsdException w:name="Strong" w:semiHidden="0" w:uiPriority="22" w:unhideWhenUsed="0" w:qFormat="1"/>
-    <w:lsdException w:name="Emphasis" w:semiHidden="0" w:uiPriority="20" w:unhideWhenUsed="0" w:qFormat="1"/>
-    <w:lsdException w:name="Table Grid" w:semiHidden="0" w:uiPriority="39" w:unhideWhenUsed="0"/>
-    <w:lsdException w:name="Placeholder Text" w:unhideWhenUsed="0"/>
-    <w:lsdException w:name="No Spacing" w:semiHidden="0" w:uiPriority="1" w:unhideWhenUsed="0" w:qFormat="1"/>
-    <w:lsdException w:name="Light Shading" w:semiHidden="0" w:uiPriority="60" w:unhideWhenUsed="0"/>
-    <w:lsdException w:name="Light List" w:semiHidden="0" w:uiPriority="61" w:unhideWhenUsed="0"/>
-    <w:lsdException w:name="Light Grid" w:semiHidden="0" w:uiPriority="62" w:unhideWhenUsed="0"/>
-    <w:lsdException w:name="Medium Shading 1" w:semiHidden="0" w:uiPriority="63" w:unhideWhenUsed="0"/>
-    <w:lsdException w:name="Medium Shading 2" w:semiHidden="0" w:uiPriority="64" w:unhideWhenUsed="0"/>
-    <w:lsdException w:name="Medium List 1" w:semiHidden="0" w:uiPriority="65" w:unhideWhenUsed="0"/>
-    <w:lsdException w:name="Medium List 2" w:semiHidden="0" w:uiPriority="66" w:unhideWhenUsed="0"/>
-    <w:lsdException w:name="Medium Grid 1" w:semiHidden="0" w:uiPriority="67" w:unhideWhenUsed="0"/>
-    <w:lsdException w:name="Medium Grid 2" w:semiHidden="0" w:uiPriority="68" w:unhideWhenUsed="0"/>
-    <w:lsdException w:name="Medium Grid 3" w:semiHidden="0" w:uiPriority="69" w:unhideWhenUsed="0"/>
-    <w:lsdException w:name="Dark List" w:semiHidden="0" w:uiPriority="70" w:unhideWhenUsed="0"/>
-    <w:lsdException w:name="Colorful Shading" w:semiHidden="0" w:uiPriority="71" w:unhideWhenUsed="0"/>
-    <w:lsdException w:name="Colorful List" w:semiHidden="0" w:uiPriority="72" w:unhideWhenUsed="0"/>
-    <w:lsdException w:name="Colorful Grid" w:semiHidden="0" w:uiPriority="73" w:unhideWhenUsed="0"/>
-    <w:lsdException w:name="Light Shading Accent 1" w:semiHidden="0" w:uiPriority="60" w:unhideWhenUsed="0"/>
-    <w:lsdException w:name="Light List Accent 1" w:semiHidden="0" w:uiPriority="61" w:unhideWhenUsed="0"/>
-    <w:lsdException w:name="Light Grid Accent 1" w:semiHidden="0" w:uiPriority="62" w:unhideWhenUsed="0"/>
-    <w:lsdException w:name="Medium Shading 1 Accent 1" w:semiHidden="0" w:uiPriority="63" w:unhideWhenUsed="0"/>
-    <w:lsdException w:name="Medium Shading 2 Accent 1" w:semiHidden="0" w:uiPriority="64" w:unhideWhenUsed="0"/>
-    <w:lsdException w:name="Medium List 1 Accent 1" w:semiHidden="0" w:uiPriority="65" w:unhideWhenUsed="0"/>
-    <w:lsdException w:name="Revision" w:unhideWhenUsed="0"/>
-    <w:lsdException w:name="List Paragraph" w:semiHidden="0" w:uiPriority="34" w:unhideWhenUsed="0" w:qFormat="1"/>
-    <w:lsdException w:name="Quote" w:semiHidden="0" w:uiPriority="29" w:unhideWhenUsed="0" w:qFormat="1"/>
-    <w:lsdException w:name="Intense Quote" w:semiHidden="0" w:uiPriority="30" w:unhideWhenUsed="0" w:qFormat="1"/>
-    <w:lsdException w:name="Medium List 2 Accent 1" w:semiHidden="0" w:uiPriority="66" w:unhideWhenUsed="0"/>
-    <w:lsdException w:name="Medium Grid 1 Accent 1" w:semiHidden="0" w:uiPriority="67" w:unhideWhenUsed="0"/>
-    <w:lsdException w:name="Medium Grid 2 Accent 1" w:semiHidden="0" w:uiPriority="68" w:unhideWhenUsed="0"/>
-    <w:lsdException w:name="Medium Grid 3 Accent 1" w:semiHidden="0" w:uiPriority="69" w:unhideWhenUsed="0"/>
-    <w:lsdException w:name="Dark List Accent 1" w:semiHidden="0" w:uiPriority="70" w:unhideWhenUsed="0"/>
-    <w:lsdException w:name="Colorful Shading Accent 1" w:semiHidden="0" w:uiPriority="71" w:unhideWhenUsed="0"/>
-    <w:lsdException w:name="Colorful List Accent 1" w:semiHidden="0" w:uiPriority="72" w:unhideWhenUsed="0"/>
-    <w:lsdException w:name="Colorful Grid Accent 1" w:semiHidden="0" w:uiPriority="73" w:unhideWhenUsed="0"/>
-    <w:lsdException w:name="Light Shading Accent 2" w:semiHidden="0" w:uiPriority="60" w:unhideWhenUsed="0"/>
-    <w:lsdException w:name="Light List Accent 2" w:semiHidden="0" w:uiPriority="61" w:unhideWhenUsed="0"/>
-    <w:lsdException w:name="Light Grid Accent 2" w:semiHidden="0" w:uiPriority="62" w:unhideWhenUsed="0"/>
-    <w:lsdException w:name="Medium Shading 1 Accent 2" w:semiHidden="0" w:uiPriority="63" w:unhideWhenUsed="0"/>
-    <w:lsdException w:name="Medium Shading 2 Accent 2" w:semiHidden="0" w:uiPriority="64" w:unhideWhenUsed="0"/>
-    <w:lsdException w:name="Medium List 1 Accent 2" w:semiHidden="0" w:uiPriority="65" w:unhideWhenUsed="0"/>
-    <w:lsdException w:name="Medium List 2 Accent 2" w:semiHidden="0" w:uiPriority="66" w:unhideWhenUsed="0"/>
-    <w:lsdException w:name="Medium Grid 1 Accent 2" w:semiHidden="0" w:uiPriority="67" w:unhideWhenUsed="0"/>
-    <w:lsdException w:name="Medium Grid 2 Accent 2" w:semiHidden="0" w:uiPriority="68" w:unhideWhenUsed="0"/>
-    <w:lsdException w:name="Medium Grid 3 Accent 2" w:semiHidden="0" w:uiPriority="69" w:unhideWhenUsed="0"/>
-    <w:lsdException w:name="Dark List Accent 2" w:semiHidden="0" w:uiPriority="70" w:unhideWhenUsed="0"/>
-    <w:lsdException w:name="Colorful Shading Accent 2" w:semiHidden="0" w:uiPriority="71" w:unhideWhenUsed="0"/>
-    <w:lsdException w:name="Colorful List Accent 2" w:semiHidden="0" w:uiPriority="72" w:unhideWhenUsed="0"/>
-    <w:lsdException w:name="Colorful Grid Accent 2" w:semiHidden="0" w:uiPriority="73" w:unhideWhenUsed="0"/>
-    <w:lsdException w:name="Light Shading Accent 3" w:semiHidden="0" w:uiPriority="60" w:unhideWhenUsed="0"/>
-    <w:lsdException w:name="Light List Accent 3" w:semiHidden="0" w:uiPriority="61" w:unhideWhenUsed="0"/>
-    <w:lsdException w:name="Light Grid Accent 3" w:semiHidden="0" w:uiPriority="62" w:unhideWhenUsed="0"/>
-    <w:lsdException w:name="Medium Shading 1 Accent 3" w:semiHidden="0" w:uiPriority="63" w:unhideWhenUsed="0"/>
-    <w:lsdException w:name="Medium Shading 2 Accent 3" w:semiHidden="0" w:uiPriority="64" w:unhideWhenUsed="0"/>
-    <w:lsdException w:name="Medium List 1 Accent 3" w:semiHidden="0" w:uiPriority="65" w:unhideWhenUsed="0"/>
-    <w:lsdException w:name="Medium List 2 Accent 3" w:semiHidden="0" w:uiPriority="66" w:unhideWhenUsed="0"/>
-    <w:lsdException w:name="Medium Grid 1 Accent 3" w:semiHidden="0" w:uiPriority="67" w:unhideWhenUsed="0"/>
-    <w:lsdException w:name="Medium Grid 2 Accent 3" w:semiHidden="0" w:uiPriority="68" w:unhideWhenUsed="0"/>
-    <w:lsdException w:name="Medium Grid 3 Accent 3" w:semiHidden="0" w:uiPriority="69" w:unhideWhenUsed="0"/>
-    <w:lsdException w:name="Dark List Accent 3" w:semiHidden="0" w:uiPriority="70" w:unhideWhenUsed="0"/>
-    <w:lsdException w:name="Colorful Shading Accent 3" w:semiHidden="0" w:uiPriority="71" w:unhideWhenUsed="0"/>
-    <w:lsdException w:name="Colorful List Accent 3" w:semiHidden="0" w:uiPriority="72" w:unhideWhenUsed="0"/>
-    <w:lsdException w:name="Colorful Grid Accent 3" w:semiHidden="0" w:uiPriority="73" w:unhideWhenUsed="0"/>
-    <w:lsdException w:name="Light Shading Accent 4" w:semiHidden="0" w:uiPriority="60" w:unhideWhenUsed="0"/>
-    <w:lsdException w:name="Light List Accent 4" w:semiHidden="0" w:uiPriority="61" w:unhideWhenUsed="0"/>
-    <w:lsdException w:name="Light Grid Accent 4" w:semiHidden="0" w:uiPriority="62" w:unhideWhenUsed="0"/>
-    <w:lsdException w:name="Medium Shading 1 Accent 4" w:semiHidden="0" w:uiPriority="63" w:unhideWhenUsed="0"/>
-    <w:lsdException w:name="Medium Shading 2 Accent 4" w:semiHidden="0" w:uiPriority="64" w:unhideWhenUsed="0"/>
-    <w:lsdException w:name="Medium List 1 Accent 4" w:semiHidden="0" w:uiPriority="65" w:unhideWhenUsed="0"/>
-    <w:lsdException w:name="Medium List 2 Accent 4" w:semiHidden="0" w:uiPriority="66" w:unhideWhenUsed="0"/>
-    <w:lsdException w:name="Medium Grid 1 Accent 4" w:semiHidden="0" w:uiPriority="67" w:unhideWhenUsed="0"/>
-    <w:lsdException w:name="Medium Grid 2 Accent 4" w:semiHidden="0" w:uiPriority="68" w:unhideWhenUsed="0"/>
-    <w:lsdException w:name="Medium Grid 3 Accent 4" w:semiHidden="0" w:uiPriority="69" w:unhideWhenUsed="0"/>
-    <w:lsdException w:name="Dark List Accent 4" w:semiHidden="0" w:uiPriority="70" w:unhideWhenUsed="0"/>
-    <w:lsdException w:name="Colorful Shading Accent 4" w:semiHidden="0" w:uiPriority="71" w:unhideWhenUsed="0"/>
-    <w:lsdException w:name="Colorful List Accent 4" w:semiHidden="0" w:uiPriority="72" w:unhideWhenUsed="0"/>
-    <w:lsdException w:name="Colorful Grid Accent 4" w:semiHidden="0" w:uiPriority="73" w:unhideWhenUsed="0"/>
-    <w:lsdException w:name="Light Shading Accent 5" w:semiHidden="0" w:uiPriority="60" w:unhideWhenUsed="0"/>
-    <w:lsdException w:name="Light List Accent 5" w:semiHidden="0" w:uiPriority="61" w:unhideWhenUsed="0"/>
-    <w:lsdException w:name="Light Grid Accent 5" w:semiHidden="0" w:uiPriority="62" w:unhideWhenUsed="0"/>
-    <w:lsdException w:name="Medium Shading 1 Accent 5" w:semiHidden="0" w:uiPriority="63" w:unhideWhenUsed="0"/>
-    <w:lsdException w:name="Medium Shading 2 Accent 5" w:semiHidden="0" w:uiPriority="64" w:unhideWhenUsed="0"/>
-    <w:lsdException w:name="Medium List 1 Accent 5" w:semiHidden="0" w:uiPriority="65" w:unhideWhenUsed="0"/>
-    <w:lsdException w:name="Medium List 2 Accent 5" w:semiHidden="0" w:uiPriority="66" w:unhideWhenUsed="0"/>
-    <w:lsdException w:name="Medium Grid 1 Accent 5" w:semiHidden="0" w:uiPriority="67" w:unhideWhenUsed="0"/>
-    <w:lsdException w:name="Medium Grid 2 Accent 5" w:semiHidden="0" w:uiPriority="68" w:unhideWhenUsed="0"/>
-    <w:lsdException w:name="Medium Grid 3 Accent 5" w:semiHidden="0" w:uiPriority="69" w:unhideWhenUsed="0"/>
-    <w:lsdException w:name="Dark List Accent 5" w:semiHidden="0" w:uiPriority="70" w:unhideWhenUsed="0"/>
-    <w:lsdException w:name="Colorful Shading Accent 5" w:semiHidden="0" w:uiPriority="71" w:unhideWhenUsed="0"/>
-    <w:lsdException w:name="Colorful List Accent 5" w:semiHidden="0" w:uiPriority="72" w:unhideWhenUsed="0"/>
-    <w:lsdException w:name="Colorful Grid Accent 5" w:semiHidden="0" w:uiPriority="73" w:unhideWhenUsed="0"/>
-    <w:lsdException w:name="Light Shading Accent 6" w:semiHidden="0" w:uiPriority="60" w:unhideWhenUsed="0"/>
-    <w:lsdException w:name="Light List Accent 6" w:semiHidden="0" w:uiPriority="61" w:unhideWhenUsed="0"/>
-    <w:lsdException w:name="Light Grid Accent 6" w:semiHidden="0" w:uiPriority="62" w:unhideWhenUsed="0"/>
-    <w:lsdException w:name="Medium Shading 1 Accent 6" w:semiHidden="0" w:uiPriority="63" w:unhideWhenUsed="0"/>
-    <w:lsdException w:name="Medium Shading 2 Accent 6" w:semiHidden="0" w:uiPriority="64" w:unhideWhenUsed="0"/>
-    <w:lsdException w:name="Medium List 1 Accent 6" w:semiHidden="0" w:uiPriority="65" w:unhideWhenUsed="0"/>
-    <w:lsdException w:name="Medium List 2 Accent 6" w:semiHidden="0" w:uiPriority="66" w:unhideWhenUsed="0"/>
-    <w:lsdException w:name="Medium Grid 1 Accent 6" w:semiHidden="0" w:uiPriority="67" w:unhideWhenUsed="0"/>
-    <w:lsdException w:name="Medium Grid 2 Accent 6" w:semiHidden="0" w:uiPriority="68" w:unhideWhenUsed="0"/>
-    <w:lsdException w:name="Medium Grid 3 Accent 6" w:semiHidden="0" w:uiPriority="69" w:unhideWhenUsed="0"/>
-    <w:lsdException w:name="Dark List Accent 6" w:semiHidden="0" w:uiPriority="70" w:unhideWhenUsed="0"/>
-    <w:lsdException w:name="Colorful Shading Accent 6" w:semiHidden="0" w:uiPriority="71" w:unhideWhenUsed="0"/>
-    <w:lsdException w:name="Colorful List Accent 6" w:semiHidden="0" w:uiPriority="72" w:unhideWhenUsed="0"/>
-    <w:lsdException w:name="Colorful Grid Accent 6" w:semiHidden="0" w:uiPriority="73" w:unhideWhenUsed="0"/>
-    <w:lsdException w:name="Subtle Emphasis" w:semiHidden="0" w:uiPriority="19" w:unhideWhenUsed="0" w:qFormat="1"/>
-    <w:lsdException w:name="Intense Emphasis" w:semiHidden="0" w:uiPriority="21" w:unhideWhenUsed="0" w:qFormat="1"/>
-    <w:lsdException w:name="Subtle Reference" w:semiHidden="0" w:uiPriority="31" w:unhideWhenUsed="0" w:qFormat="1"/>
-    <w:lsdException w:name="Intense Reference" w:semiHidden="0" w:uiPriority="32" w:unhideWhenUsed="0" w:qFormat="1"/>
-    <w:lsdException w:name="Book Title" w:semiHidden="0" w:uiPriority="33" w:unhideWhenUsed="0" w:qFormat="1"/>
-    <w:lsdException w:name="Bibliography" w:uiPriority="37"/>
-    <w:lsdException w:name="TOC Heading" w:uiPriority="39" w:qFormat="1"/>
+  <w:latentStyles w:defLockedState="0" w:defUIPriority="99" w:defSemiHidden="0" w:defUnhideWhenUsed="0" w:defQFormat="0" w:count="371">
+    <w:lsdException w:name="Normal" w:uiPriority="0" w:qFormat="1"/>
+    <w:lsdException w:name="heading 1" w:uiPriority="9" w:qFormat="1"/>
+    <w:lsdException w:name="heading 2" w:semiHidden="1" w:uiPriority="9" w:unhideWhenUsed="1" w:qFormat="1"/>
+    <w:lsdException w:name="heading 3" w:semiHidden="1" w:uiPriority="9" w:unhideWhenUsed="1" w:qFormat="1"/>
+    <w:lsdException w:name="heading 4" w:semiHidden="1" w:uiPriority="9" w:unhideWhenUsed="1" w:qFormat="1"/>
+    <w:lsdException w:name="heading 5" w:semiHidden="1" w:uiPriority="9" w:unhideWhenUsed="1" w:qFormat="1"/>
+    <w:lsdException w:name="heading 6" w:semiHidden="1" w:uiPriority="9" w:unhideWhenUsed="1" w:qFormat="1"/>
+    <w:lsdException w:name="heading 7" w:semiHidden="1" w:uiPriority="9" w:unhideWhenUsed="1" w:qFormat="1"/>
+    <w:lsdException w:name="heading 8" w:semiHidden="1" w:uiPriority="9" w:unhideWhenUsed="1" w:qFormat="1"/>
+    <w:lsdException w:name="heading 9" w:semiHidden="1" w:uiPriority="9" w:unhideWhenUsed="1" w:qFormat="1"/>
+    <w:lsdException w:name="index 1" w:semiHidden="1" w:unhideWhenUsed="1"/>
+    <w:lsdException w:name="index 2" w:semiHidden="1" w:unhideWhenUsed="1"/>
+    <w:lsdException w:name="index 3" w:semiHidden="1" w:unhideWhenUsed="1"/>
+    <w:lsdException w:name="index 4" w:semiHidden="1" w:unhideWhenUsed="1"/>
+    <w:lsdException w:name="index 5" w:semiHidden="1" w:unhideWhenUsed="1"/>
+    <w:lsdException w:name="index 6" w:semiHidden="1" w:unhideWhenUsed="1"/>
+    <w:lsdException w:name="index 7" w:semiHidden="1" w:unhideWhenUsed="1"/>
+    <w:lsdException w:name="index 8" w:semiHidden="1" w:unhideWhenUsed="1"/>
+    <w:lsdException w:name="index 9" w:semiHidden="1" w:unhideWhenUsed="1"/>
+    <w:lsdException w:name="toc 1" w:semiHidden="1" w:uiPriority="39" w:unhideWhenUsed="1"/>
+    <w:lsdException w:name="toc 2" w:semiHidden="1" w:uiPriority="39" w:unhideWhenUsed="1"/>
+    <w:lsdException w:name="toc 3" w:semiHidden="1" w:uiPriority="39" w:unhideWhenUsed="1"/>
+    <w:lsdException w:name="toc 4" w:semiHidden="1" w:uiPriority="39" w:unhideWhenUsed="1"/>
+    <w:lsdException w:name="toc 5" w:semiHidden="1" w:uiPriority="39" w:unhideWhenUsed="1"/>
+    <w:lsdException w:name="toc 6" w:semiHidden="1" w:uiPriority="39" w:unhideWhenUsed="1"/>
+    <w:lsdException w:name="toc 7" w:semiHidden="1" w:uiPriority="39" w:unhideWhenUsed="1"/>
+    <w:lsdException w:name="toc 8" w:semiHidden="1" w:uiPriority="39" w:unhideWhenUsed="1"/>
+    <w:lsdException w:name="toc 9" w:semiHidden="1" w:uiPriority="39" w:unhideWhenUsed="1"/>
+    <w:lsdException w:name="Normal Indent" w:semiHidden="1" w:unhideWhenUsed="1"/>
+    <w:lsdException w:name="footnote text" w:semiHidden="1" w:unhideWhenUsed="1"/>
+    <w:lsdException w:name="annotation text" w:semiHidden="1" w:unhideWhenUsed="1"/>
+    <w:lsdException w:name="header" w:semiHidden="1" w:unhideWhenUsed="1"/>
+    <w:lsdException w:name="footer" w:semiHidden="1" w:unhideWhenUsed="1"/>
+    <w:lsdException w:name="index heading" w:semiHidden="1" w:unhideWhenUsed="1"/>
+    <w:lsdException w:name="caption" w:semiHidden="1" w:uiPriority="35" w:unhideWhenUsed="1" w:qFormat="1"/>
+    <w:lsdException w:name="table of figures" w:semiHidden="1" w:unhideWhenUsed="1"/>
+    <w:lsdException w:name="envelope address" w:semiHidden="1" w:unhideWhenUsed="1"/>
+    <w:lsdException w:name="envelope return" w:semiHidden="1" w:unhideWhenUsed="1"/>
+    <w:lsdException w:name="footnote reference" w:semiHidden="1" w:unhideWhenUsed="1"/>
+    <w:lsdException w:name="annotation reference" w:semiHidden="1" w:unhideWhenUsed="1"/>
+    <w:lsdException w:name="line number" w:semiHidden="1" w:unhideWhenUsed="1"/>
+    <w:lsdException w:name="page number" w:semiHidden="1" w:unhideWhenUsed="1"/>
+    <w:lsdException w:name="endnote reference" w:semiHidden="1" w:unhideWhenUsed="1"/>
+    <w:lsdException w:name="endnote text" w:semiHidden="1" w:unhideWhenUsed="1"/>
+    <w:lsdException w:name="table of authorities" w:semiHidden="1" w:unhideWhenUsed="1"/>
+    <w:lsdException w:name="macro" w:semiHidden="1" w:unhideWhenUsed="1"/>
+    <w:lsdException w:name="toa heading" w:semiHidden="1" w:unhideWhenUsed="1"/>
+    <w:lsdException w:name="List" w:semiHidden="1" w:unhideWhenUsed="1"/>
+    <w:lsdException w:name="List Bullet" w:semiHidden="1" w:unhideWhenUsed="1"/>
+    <w:lsdException w:name="List Number" w:semiHidden="1" w:unhideWhenUsed="1"/>
+    <w:lsdException w:name="List 2" w:semiHidden="1" w:unhideWhenUsed="1"/>
+    <w:lsdException w:name="List 3" w:semiHidden="1" w:unhideWhenUsed="1"/>
+    <w:lsdException w:name="List 4" w:semiHidden="1" w:unhideWhenUsed="1"/>
+    <w:lsdException w:name="List 5" w:semiHidden="1" w:unhideWhenUsed="1"/>
+    <w:lsdException w:name="List Bullet 2" w:semiHidden="1" w:unhideWhenUsed="1"/>
+    <w:lsdException w:name="List Bullet 3" w:semiHidden="1" w:unhideWhenUsed="1"/>
+    <w:lsdException w:name="List Bullet 4" w:semiHidden="1" w:unhideWhenUsed="1"/>
+    <w:lsdException w:name="List Bullet 5" w:semiHidden="1" w:unhideWhenUsed="1"/>
+    <w:lsdException w:name="List Number 2" w:semiHidden="1" w:unhideWhenUsed="1"/>
+    <w:lsdException w:name="List Number 3" w:semiHidden="1" w:unhideWhenUsed="1"/>
+    <w:lsdException w:name="List Number 4" w:semiHidden="1" w:unhideWhenUsed="1"/>
+    <w:lsdException w:name="List Number 5" w:semiHidden="1" w:unhideWhenUsed="1"/>
+    <w:lsdException w:name="Title" w:uiPriority="10" w:qFormat="1"/>
+    <w:lsdException w:name="Closing" w:semiHidden="1" w:unhideWhenUsed="1"/>
+    <w:lsdException w:name="Signature" w:semiHidden="1" w:unhideWhenUsed="1"/>
+    <w:lsdException w:name="Default Paragraph Font" w:semiHidden="1" w:uiPriority="1" w:unhideWhenUsed="1"/>
+    <w:lsdException w:name="Body Text" w:semiHidden="1" w:unhideWhenUsed="1"/>
+    <w:lsdException w:name="Body Text Indent" w:semiHidden="1" w:unhideWhenUsed="1"/>
+    <w:lsdException w:name="List Continue" w:semiHidden="1" w:unhideWhenUsed="1"/>
+    <w:lsdException w:name="List Continue 2" w:semiHidden="1" w:unhideWhenUsed="1"/>
+    <w:lsdException w:name="List Continue 3" w:semiHidden="1" w:unhideWhenUsed="1"/>
+    <w:lsdException w:name="List Continue 4" w:semiHidden="1" w:unhideWhenUsed="1"/>
+    <w:lsdException w:name="List Continue 5" w:semiHidden="1" w:unhideWhenUsed="1"/>
+    <w:lsdException w:name="Message Header" w:semiHidden="1" w:unhideWhenUsed="1"/>
+    <w:lsdException w:name="Subtitle" w:uiPriority="11" w:qFormat="1"/>
+    <w:lsdException w:name="Salutation" w:semiHidden="1" w:unhideWhenUsed="1"/>
+    <w:lsdException w:name="Date" w:semiHidden="1" w:unhideWhenUsed="1"/>
+    <w:lsdException w:name="Body Text First Indent" w:semiHidden="1" w:unhideWhenUsed="1"/>
+    <w:lsdException w:name="Body Text First Indent 2" w:semiHidden="1" w:unhideWhenUsed="1"/>
+    <w:lsdException w:name="Note Heading" w:semiHidden="1" w:unhideWhenUsed="1"/>
+    <w:lsdException w:name="Body Text 2" w:semiHidden="1" w:unhideWhenUsed="1"/>
+    <w:lsdException w:name="Body Text 3" w:semiHidden="1" w:unhideWhenUsed="1"/>
+    <w:lsdException w:name="Body Text Indent 2" w:semiHidden="1" w:unhideWhenUsed="1"/>
+    <w:lsdException w:name="Body Text Indent 3" w:semiHidden="1" w:unhideWhenUsed="1"/>
+    <w:lsdException w:name="Block Text" w:semiHidden="1" w:unhideWhenUsed="1"/>
+    <w:lsdException w:name="Hyperlink" w:semiHidden="1" w:unhideWhenUsed="1"/>
+    <w:lsdException w:name="FollowedHyperlink" w:semiHidden="1" w:unhideWhenUsed="1"/>
+    <w:lsdException w:name="Strong" w:uiPriority="22" w:qFormat="1"/>
+    <w:lsdException w:name="Emphasis" w:uiPriority="20" w:qFormat="1"/>
+    <w:lsdException w:name="Document Map" w:semiHidden="1" w:unhideWhenUsed="1"/>
+    <w:lsdException w:name="Plain Text" w:semiHidden="1" w:unhideWhenUsed="1"/>
+    <w:lsdException w:name="E-mail Signature" w:semiHidden="1" w:unhideWhenUsed="1"/>
+    <w:lsdException w:name="HTML Top of Form" w:semiHidden="1" w:unhideWhenUsed="1"/>
+    <w:lsdException w:name="HTML Bottom of Form" w:semiHidden="1" w:unhideWhenUsed="1"/>
+    <w:lsdException w:name="Normal (Web)" w:semiHidden="1" w:unhideWhenUsed="1"/>
+    <w:lsdException w:name="HTML Acronym" w:semiHidden="1" w:unhideWhenUsed="1"/>
+    <w:lsdException w:name="HTML Address" w:semiHidden="1" w:unhideWhenUsed="1"/>
+    <w:lsdException w:name="HTML Cite" w:semiHidden="1" w:unhideWhenUsed="1"/>
+    <w:lsdException w:name="HTML Code" w:semiHidden="1" w:unhideWhenUsed="1"/>
+    <w:lsdException w:name="HTML Definition" w:semiHidden="1" w:unhideWhenUsed="1"/>
+    <w:lsdException w:name="HTML Keyboard" w:semiHidden="1" w:unhideWhenUsed="1"/>
+    <w:lsdException w:name="HTML Preformatted" w:semiHidden="1" w:unhideWhenUsed="1"/>
+    <w:lsdException w:name="HTML Sample" w:semiHidden="1" w:unhideWhenUsed="1"/>
+    <w:lsdException w:name="HTML Typewriter" w:semiHidden="1" w:unhideWhenUsed="1"/>
+    <w:lsdException w:name="HTML Variable" w:semiHidden="1" w:unhideWhenUsed="1"/>
+    <w:lsdException w:name="Normal Table" w:semiHidden="1" w:unhideWhenUsed="1"/>
+    <w:lsdException w:name="annotation subject" w:semiHidden="1" w:unhideWhenUsed="1"/>
+    <w:lsdException w:name="No List" w:semiHidden="1" w:unhideWhenUsed="1"/>
+    <w:lsdException w:name="Outline List 1" w:semiHidden="1" w:unhideWhenUsed="1"/>
+    <w:lsdException w:name="Outline List 2" w:semiHidden="1" w:unhideWhenUsed="1"/>
+    <w:lsdException w:name="Outline List 3" w:semiHidden="1" w:unhideWhenUsed="1"/>
+    <w:lsdException w:name="Table Simple 1" w:semiHidden="1" w:unhideWhenUsed="1"/>
+    <w:lsdException w:name="Table Simple 2" w:semiHidden="1" w:unhideWhenUsed="1"/>
+    <w:lsdException w:name="Table Simple 3" w:semiHidden="1" w:unhideWhenUsed="1"/>
+    <w:lsdException w:name="Table Classic 1" w:semiHidden="1" w:unhideWhenUsed="1"/>
+    <w:lsdException w:name="Table Classic 2" w:semiHidden="1" w:unhideWhenUsed="1"/>
+    <w:lsdException w:name="Table Classic 3" w:semiHidden="1" w:unhideWhenUsed="1"/>
+    <w:lsdException w:name="Table Classic 4" w:semiHidden="1" w:unhideWhenUsed="1"/>
+    <w:lsdException w:name="Table Colorful 1" w:semiHidden="1" w:unhideWhenUsed="1"/>
+    <w:lsdException w:name="Table Colorful 2" w:semiHidden="1" w:unhideWhenUsed="1"/>
+    <w:lsdException w:name="Table Colorful 3" w:semiHidden="1" w:unhideWhenUsed="1"/>
+    <w:lsdException w:name="Table Columns 1" w:semiHidden="1" w:unhideWhenUsed="1"/>
+    <w:lsdException w:name="Table Columns 2" w:semiHidden="1" w:unhideWhenUsed="1"/>
+    <w:lsdException w:name="Table Columns 3" w:semiHidden="1" w:unhideWhenUsed="1"/>
+    <w:lsdException w:name="Table Columns 4" w:semiHidden="1" w:unhideWhenUsed="1"/>
+    <w:lsdException w:name="Table Columns 5" w:semiHidden="1" w:unhideWhenUsed="1"/>
+    <w:lsdException w:name="Table Grid 1" w:semiHidden="1" w:unhideWhenUsed="1"/>
+    <w:lsdException w:name="Table Grid 2" w:semiHidden="1" w:unhideWhenUsed="1"/>
+    <w:lsdException w:name="Table Grid 3" w:semiHidden="1" w:unhideWhenUsed="1"/>
+    <w:lsdException w:name="Table Grid 4" w:semiHidden="1" w:unhideWhenUsed="1"/>
+    <w:lsdException w:name="Table Grid 5" w:semiHidden="1" w:unhideWhenUsed="1"/>
+    <w:lsdException w:name="Table Grid 6" w:semiHidden="1" w:unhideWhenUsed="1"/>
+    <w:lsdException w:name="Table Grid 7" w:semiHidden="1" w:unhideWhenUsed="1"/>
+    <w:lsdException w:name="Table Grid 8" w:semiHidden="1" w:unhideWhenUsed="1"/>
+    <w:lsdException w:name="Table List 1" w:semiHidden="1" w:unhideWhenUsed="1"/>
+    <w:lsdException w:name="Table List 2" w:semiHidden="1" w:unhideWhenUsed="1"/>
+    <w:lsdException w:name="Table List 3" w:semiHidden="1" w:unhideWhenUsed="1"/>
+    <w:lsdException w:name="Table List 4" w:semiHidden="1" w:unhideWhenUsed="1"/>
+    <w:lsdException w:name="Table List 5" w:semiHidden="1" w:unhideWhenUsed="1"/>
+    <w:lsdException w:name="Table List 6" w:semiHidden="1" w:unhideWhenUsed="1"/>
+    <w:lsdException w:name="Table List 7" w:semiHidden="1" w:unhideWhenUsed="1"/>
+    <w:lsdException w:name="Table List 8" w:semiHidden="1" w:unhideWhenUsed="1"/>
+    <w:lsdException w:name="Table 3D effects 1" w:semiHidden="1" w:unhideWhenUsed="1"/>
+    <w:lsdException w:name="Table 3D effects 2" w:semiHidden="1" w:unhideWhenUsed="1"/>
+    <w:lsdException w:name="Table 3D effects 3" w:semiHidden="1" w:unhideWhenUsed="1"/>
+    <w:lsdException w:name="Table Contemporary" w:semiHidden="1" w:unhideWhenUsed="1"/>
+    <w:lsdException w:name="Table Elegant" w:semiHidden="1" w:unhideWhenUsed="1"/>
+    <w:lsdException w:name="Table Professional" w:semiHidden="1" w:unhideWhenUsed="1"/>
+    <w:lsdException w:name="Table Subtle 1" w:semiHidden="1" w:unhideWhenUsed="1"/>
+    <w:lsdException w:name="Table Subtle 2" w:semiHidden="1" w:unhideWhenUsed="1"/>
+    <w:lsdException w:name="Table Web 1" w:semiHidden="1" w:unhideWhenUsed="1"/>
+    <w:lsdException w:name="Table Web 2" w:semiHidden="1" w:unhideWhenUsed="1"/>
+    <w:lsdException w:name="Table Web 3" w:semiHidden="1" w:unhideWhenUsed="1"/>
+    <w:lsdException w:name="Balloon Text" w:semiHidden="1" w:unhideWhenUsed="1"/>
+    <w:lsdException w:name="Table Grid" w:uiPriority="39"/>
+    <w:lsdException w:name="Table Theme" w:semiHidden="1" w:unhideWhenUsed="1"/>
+    <w:lsdException w:name="Placeholder Text" w:semiHidden="1"/>
+    <w:lsdException w:name="No Spacing" w:uiPriority="1" w:qFormat="1"/>
+    <w:lsdException w:name="Light Shading" w:uiPriority="60"/>
+    <w:lsdException w:name="Light List" w:uiPriority="61"/>
+    <w:lsdException w:name="Light Grid" w:uiPriority="62"/>
+    <w:lsdException w:name="Medium Shading 1" w:uiPriority="63"/>
+    <w:lsdException w:name="Medium Shading 2" w:uiPriority="64"/>
+    <w:lsdException w:name="Medium List 1" w:uiPriority="65"/>
+    <w:lsdException w:name="Medium List 2" w:uiPriority="66"/>
+    <w:lsdException w:name="Medium Grid 1" w:uiPriority="67"/>
+    <w:lsdException w:name="Medium Grid 2" w:uiPriority="68"/>
+    <w:lsdException w:name="Medium Grid 3" w:uiPriority="69"/>
+    <w:lsdException w:name="Dark List" w:uiPriority="70"/>
+    <w:lsdException w:name="Colorful Shading" w:uiPriority="71"/>
+    <w:lsdException w:name="Colorful List" w:uiPriority="72"/>
+    <w:lsdException w:name="Colorful Grid" w:uiPriority="73"/>
+    <w:lsdException w:name="Light Shading Accent 1" w:uiPriority="60"/>
+    <w:lsdException w:name="Light List Accent 1" w:uiPriority="61"/>
+    <w:lsdException w:name="Light Grid Accent 1" w:uiPriority="62"/>
+    <w:lsdException w:name="Medium Shading 1 Accent 1" w:uiPriority="63"/>
+    <w:lsdException w:name="Medium Shading 2 Accent 1" w:uiPriority="64"/>
+    <w:lsdException w:name="Medium List 1 Accent 1" w:uiPriority="65"/>
+    <w:lsdException w:name="Revision" w:semiHidden="1"/>
+    <w:lsdException w:name="List Paragraph" w:uiPriority="34" w:qFormat="1"/>
+    <w:lsdException w:name="Quote" w:uiPriority="29" w:qFormat="1"/>
+    <w:lsdException w:name="Intense Quote" w:uiPriority="30" w:qFormat="1"/>
+    <w:lsdException w:name="Medium List 2 Accent 1" w:uiPriority="66"/>
+    <w:lsdException w:name="Medium Grid 1 Accent 1" w:uiPriority="67"/>
+    <w:lsdException w:name="Medium Grid 2 Accent 1" w:uiPriority="68"/>
+    <w:lsdException w:name="Medium Grid 3 Accent 1" w:uiPriority="69"/>
+    <w:lsdException w:name="Dark List Accent 1" w:uiPriority="70"/>
+    <w:lsdException w:name="Colorful Shading Accent 1" w:uiPriority="71"/>
+    <w:lsdException w:name="Colorful List Accent 1" w:uiPriority="72"/>
+    <w:lsdException w:name="Colorful Grid Accent 1" w:uiPriority="73"/>
+    <w:lsdException w:name="Light Shading Accent 2" w:uiPriority="60"/>
+    <w:lsdException w:name="Light List Accent 2" w:uiPriority="61"/>
+    <w:lsdException w:name="Light Grid Accent 2" w:uiPriority="62"/>
+    <w:lsdException w:name="Medium Shading 1 Accent 2" w:uiPriority="63"/>
+    <w:lsdException w:name="Medium Shading 2 Accent 2" w:uiPriority="64"/>
+    <w:lsdException w:name="Medium List 1 Accent 2" w:uiPriority="65"/>
+    <w:lsdException w:name="Medium List 2 Accent 2" w:uiPriority="66"/>
+    <w:lsdException w:name="Medium Grid 1 Accent 2" w:uiPriority="67"/>
+    <w:lsdException w:name="Medium Grid 2 Accent 2" w:uiPriority="68"/>
+    <w:lsdException w:name="Medium Grid 3 Accent 2" w:uiPriority="69"/>
+    <w:lsdException w:name="Dark List Accent 2" w:uiPriority="70"/>
+    <w:lsdException w:name="Colorful Shading Accent 2" w:uiPriority="71"/>
+    <w:lsdException w:name="Colorful List Accent 2" w:uiPriority="72"/>
+    <w:lsdException w:name="Colorful Grid Accent 2" w:uiPriority="73"/>
+    <w:lsdException w:name="Light Shading Accent 3" w:uiPriority="60"/>
+    <w:lsdException w:name="Light List Accent 3" w:uiPriority="61"/>
+    <w:lsdException w:name="Light Grid Accent 3" w:uiPriority="62"/>
+    <w:lsdException w:name="Medium Shading 1 Accent 3" w:uiPriority="63"/>
+    <w:lsdException w:name="Medium Shading 2 Accent 3" w:uiPriority="64"/>
+    <w:lsdException w:name="Medium List 1 Accent 3" w:uiPriority="65"/>
+    <w:lsdException w:name="Medium List 2 Accent 3" w:uiPriority="66"/>
+    <w:lsdException w:name="Medium Grid 1 Accent 3" w:uiPriority="67"/>
+    <w:lsdException w:name="Medium Grid 2 Accent 3" w:uiPriority="68"/>
+    <w:lsdException w:name="Medium Grid 3 Accent 3" w:uiPriority="69"/>
+    <w:lsdException w:name="Dark List Accent 3" w:uiPriority="70"/>
+    <w:lsdException w:name="Colorful Shading Accent 3" w:uiPriority="71"/>
+    <w:lsdException w:name="Colorful List Accent 3" w:uiPriority="72"/>
+    <w:lsdException w:name="Colorful Grid Accent 3" w:uiPriority="73"/>
+    <w:lsdException w:name="Light Shading Accent 4" w:uiPriority="60"/>
+    <w:lsdException w:name="Light List Accent 4" w:uiPriority="61"/>
+    <w:lsdException w:name="Light Grid Accent 4" w:uiPriority="62"/>
+    <w:lsdException w:name="Medium Shading 1 Accent 4" w:uiPriority="63"/>
+    <w:lsdException w:name="Medium Shading 2 Accent 4" w:uiPriority="64"/>
+    <w:lsdException w:name="Medium List 1 Accent 4" w:uiPriority="65"/>
+    <w:lsdException w:name="Medium List 2 Accent 4" w:uiPriority="66"/>
+    <w:lsdException w:name="Medium Grid 1 Accent 4" w:uiPriority="67"/>
+    <w:lsdException w:name="Medium Grid 2 Accent 4" w:uiPriority="68"/>
+    <w:lsdException w:name="Medium Grid 3 Accent 4" w:uiPriority="69"/>
+    <w:lsdException w:name="Dark List Accent 4" w:uiPriority="70"/>
+    <w:lsdException w:name="Colorful Shading Accent 4" w:uiPriority="71"/>
+    <w:lsdException w:name="Colorful List Accent 4" w:uiPriority="72"/>
+    <w:lsdException w:name="Colorful Grid Accent 4" w:uiPriority="73"/>
+    <w:lsdException w:name="Light Shading Accent 5" w:uiPriority="60"/>
+    <w:lsdException w:name="Light List Accent 5" w:uiPriority="61"/>
+    <w:lsdException w:name="Light Grid Accent 5" w:uiPriority="62"/>
+    <w:lsdException w:name="Medium Shading 1 Accent 5" w:uiPriority="63"/>
+    <w:lsdException w:name="Medium Shading 2 Accent 5" w:uiPriority="64"/>
+    <w:lsdException w:name="Medium List 1 Accent 5" w:uiPriority="65"/>
+    <w:lsdException w:name="Medium List 2 Accent 5" w:uiPriority="66"/>
+    <w:lsdException w:name="Medium Grid 1 Accent 5" w:uiPriority="67"/>
+    <w:lsdException w:name="Medium Grid 2 Accent 5" w:uiPriority="68"/>
+    <w:lsdException w:name="Medium Grid 3 Accent 5" w:uiPriority="69"/>
+    <w:lsdException w:name="Dark List Accent 5" w:uiPriority="70"/>
+    <w:lsdException w:name="Colorful Shading Accent 5" w:uiPriority="71"/>
+    <w:lsdException w:name="Colorful List Accent 5" w:uiPriority="72"/>
+    <w:lsdException w:name="Colorful Grid Accent 5" w:uiPriority="73"/>
+    <w:lsdException w:name="Light Shading Accent 6" w:uiPriority="60"/>
+    <w:lsdException w:name="Light List Accent 6" w:uiPriority="61"/>
+    <w:lsdException w:name="Light Grid Accent 6" w:uiPriority="62"/>
+    <w:lsdException w:name="Medium Shading 1 Accent 6" w:uiPriority="63"/>
+    <w:lsdException w:name="Medium Shading 2 Accent 6" w:uiPriority="64"/>
+    <w:lsdException w:name="Medium List 1 Accent 6" w:uiPriority="65"/>
+    <w:lsdException w:name="Medium List 2 Accent 6" w:uiPriority="66"/>
+    <w:lsdException w:name="Medium Grid 1 Accent 6" w:uiPriority="67"/>
+    <w:lsdException w:name="Medium Grid 2 Accent 6" w:uiPriority="68"/>
+    <w:lsdException w:name="Medium Grid 3 Accent 6" w:uiPriority="69"/>
+    <w:lsdException w:name="Dark List Accent 6" w:uiPriority="70"/>
+    <w:lsdException w:name="Colorful Shading Accent 6" w:uiPriority="71"/>
+    <w:lsdException w:name="Colorful List Accent 6" w:uiPriority="72"/>
+    <w:lsdException w:name="Colorful Grid Accent 6" w:uiPriority="73"/>
+    <w:lsdException w:name="Subtle Emphasis" w:uiPriority="19" w:qFormat="1"/>
+    <w:lsdException w:name="Intense Emphasis" w:uiPriority="21" w:qFormat="1"/>
+    <w:lsdException w:name="Subtle Reference" w:uiPriority="31" w:qFormat="1"/>
+    <w:lsdException w:name="Intense Reference" w:uiPriority="32" w:qFormat="1"/>
+    <w:lsdException w:name="Book Title" w:uiPriority="33" w:qFormat="1"/>
+    <w:lsdException w:name="Bibliography" w:semiHidden="1" w:uiPriority="37" w:unhideWhenUsed="1"/>
+    <w:lsdException w:name="TOC Heading" w:semiHidden="1" w:uiPriority="39" w:unhideWhenUsed="1" w:qFormat="1"/>
+    <w:lsdException w:name="Plain Table 1" w:uiPriority="41"/>
+    <w:lsdException w:name="Plain Table 2" w:uiPriority="42"/>
+    <w:lsdException w:name="Plain Table 3" w:uiPriority="43"/>
+    <w:lsdException w:name="Plain Table 4" w:uiPriority="44"/>
+    <w:lsdException w:name="Plain Table 5" w:uiPriority="45"/>
+    <w:lsdException w:name="Grid Table Light" w:uiPriority="40"/>
+    <w:lsdException w:name="Grid Table 1 Light" w:uiPriority="46"/>
+    <w:lsdException w:name="Grid Table 2" w:uiPriority="47"/>
+    <w:lsdException w:name="Grid Table 3" w:uiPriority="48"/>
+    <w:lsdException w:name="Grid Table 4" w:uiPriority="49"/>
+    <w:lsdException w:name="Grid Table 5 Dark" w:uiPriority="50"/>
+    <w:lsdException w:name="Grid Table 6 Colorful" w:uiPriority="51"/>
+    <w:lsdException w:name="Grid Table 7 Colorful" w:uiPriority="52"/>
+    <w:lsdException w:name="Grid Table 1 Light Accent 1" w:uiPriority="46"/>
+    <w:lsdException w:name="Grid Table 2 Accent 1" w:uiPriority="47"/>
+    <w:lsdException w:name="Grid Table 3 Accent 1" w:uiPriority="48"/>
+    <w:lsdException w:name="Grid Table 4 Accent 1" w:uiPriority="49"/>
+    <w:lsdException w:name="Grid Table 5 Dark Accent 1" w:uiPriority="50"/>
+    <w:lsdException w:name="Grid Table 6 Colorful Accent 1" w:uiPriority="51"/>
+    <w:lsdException w:name="Grid Table 7 Colorful Accent 1" w:uiPriority="52"/>
+    <w:lsdException w:name="Grid Table 1 Light Accent 2" w:uiPriority="46"/>
+    <w:lsdException w:name="Grid Table 2 Accent 2" w:uiPriority="47"/>
+    <w:lsdException w:name="Grid Table 3 Accent 2" w:uiPriority="48"/>
+    <w:lsdException w:name="Grid Table 4 Accent 2" w:uiPriority="49"/>
+    <w:lsdException w:name="Grid Table 5 Dark Accent 2" w:uiPriority="50"/>
+    <w:lsdException w:name="Grid Table 6 Colorful Accent 2" w:uiPriority="51"/>
+    <w:lsdException w:name="Grid Table 7 Colorful Accent 2" w:uiPriority="52"/>
+    <w:lsdException w:name="Grid Table 1 Light Accent 3" w:uiPriority="46"/>
+    <w:lsdException w:name="Grid Table 2 Accent 3" w:uiPriority="47"/>
+    <w:lsdException w:name="Grid Table 3 Accent 3" w:uiPriority="48"/>
+    <w:lsdException w:name="Grid Table 4 Accent 3" w:uiPriority="49"/>
+    <w:lsdException w:name="Grid Table 5 Dark Accent 3" w:uiPriority="50"/>
+    <w:lsdException w:name="Grid Table 6 Colorful Accent 3" w:uiPriority="51"/>
+    <w:lsdException w:name="Grid Table 7 Colorful Accent 3" w:uiPriority="52"/>
+    <w:lsdException w:name="Grid Table 1 Light Accent 4" w:uiPriority="46"/>
+    <w:lsdException w:name="Grid Table 2 Accent 4" w:uiPriority="47"/>
+    <w:lsdException w:name="Grid Table 3 Accent 4" w:uiPriority="48"/>
+    <w:lsdException w:name="Grid Table 4 Accent 4" w:uiPriority="49"/>
+    <w:lsdException w:name="Grid Table 5 Dark Accent 4" w:uiPriority="50"/>
+    <w:lsdException w:name="Grid Table 6 Colorful Accent 4" w:uiPriority="51"/>
+    <w:lsdException w:name="Grid Table 7 Colorful Accent 4" w:uiPriority="52"/>
+    <w:lsdException w:name="Grid Table 1 Light Accent 5" w:uiPriority="46"/>
+    <w:lsdException w:name="Grid Table 2 Accent 5" w:uiPriority="47"/>
+    <w:lsdException w:name="Grid Table 3 Accent 5" w:uiPriority="48"/>
+    <w:lsdException w:name="Grid Table 4 Accent 5" w:uiPriority="49"/>
+    <w:lsdException w:name="Grid Table 5 Dark Accent 5" w:uiPriority="50"/>
+    <w:lsdException w:name="Grid Table 6 Colorful Accent 5" w:uiPriority="51"/>
+    <w:lsdException w:name="Grid Table 7 Colorful Accent 5" w:uiPriority="52"/>
+    <w:lsdException w:name="Grid Table 1 Light Accent 6" w:uiPriority="46"/>
+    <w:lsdException w:name="Grid Table 2 Accent 6" w:uiPriority="47"/>
+    <w:lsdException w:name="Grid Table 3 Accent 6" w:uiPriority="48"/>
+    <w:lsdException w:name="Grid Table 4 Accent 6" w:uiPriority="49"/>
+    <w:lsdException w:name="Grid Table 5 Dark Accent 6" w:uiPriority="50"/>
+    <w:lsdException w:name="Grid Table 6 Colorful Accent 6" w:uiPriority="51"/>
+    <w:lsdException w:name="Grid Table 7 Colorful Accent 6" w:uiPriority="52"/>
+    <w:lsdException w:name="List Table 1 Light" w:uiPriority="46"/>
+    <w:lsdException w:name="List Table 2" w:uiPriority="47"/>
+    <w:lsdException w:name="List Table 3" w:uiPriority="48"/>
+    <w:lsdException w:name="List Table 4" w:uiPriority="49"/>
+    <w:lsdException w:name="List Table 5 Dark" w:uiPriority="50"/>
+    <w:lsdException w:name="List Table 6 Colorful" w:uiPriority="51"/>
+    <w:lsdException w:name="List Table 7 Colorful" w:uiPriority="52"/>
+    <w:lsdException w:name="List Table 1 Light Accent 1" w:uiPriority="46"/>
+    <w:lsdException w:name="List Table 2 Accent 1" w:uiPriority="47"/>
+    <w:lsdException w:name="List Table 3 Accent 1" w:uiPriority="48"/>
+    <w:lsdException w:name="List Table 4 Accent 1" w:uiPriority="49"/>
+    <w:lsdException w:name="List Table 5 Dark Accent 1" w:uiPriority="50"/>
+    <w:lsdException w:name="List Table 6 Colorful Accent 1" w:uiPriority="51"/>
+    <w:lsdException w:name="List Table 7 Colorful Accent 1" w:uiPriority="52"/>
+    <w:lsdException w:name="List Table 1 Light Accent 2" w:uiPriority="46"/>
+    <w:lsdException w:name="List Table 2 Accent 2" w:uiPriority="47"/>
+    <w:lsdException w:name="List Table 3 Accent 2" w:uiPriority="48"/>
+    <w:lsdException w:name="List Table 4 Accent 2" w:uiPriority="49"/>
+    <w:lsdException w:name="List Table 5 Dark Accent 2" w:uiPriority="50"/>
+    <w:lsdException w:name="List Table 6 Colorful Accent 2" w:uiPriority="51"/>
+    <w:lsdException w:name="List Table 7 Colorful Accent 2" w:uiPriority="52"/>
+    <w:lsdException w:name="List Table 1 Light Accent 3" w:uiPriority="46"/>
+    <w:lsdException w:name="List Table 2 Accent 3" w:uiPriority="47"/>
+    <w:lsdException w:name="List Table 3 Accent 3" w:uiPriority="48"/>
+    <w:lsdException w:name="List Table 4 Accent 3" w:uiPriority="49"/>
+    <w:lsdException w:name="List Table 5 Dark Accent 3" w:uiPriority="50"/>
+    <w:lsdException w:name="List Table 6 Colorful Accent 3" w:uiPriority="51"/>
+    <w:lsdException w:name="List Table 7 Colorful Accent 3" w:uiPriority="52"/>
+    <w:lsdException w:name="List Table 1 Light Accent 4" w:uiPriority="46"/>
+    <w:lsdException w:name="List Table 2 Accent 4" w:uiPriority="47"/>
+    <w:lsdException w:name="List Table 3 Accent 4" w:uiPriority="48"/>
+    <w:lsdException w:name="List Table 4 Accent 4" w:uiPriority="49"/>
+    <w:lsdException w:name="List Table 5 Dark Accent 4" w:uiPriority="50"/>
+    <w:lsdException w:name="List Table 6 Colorful Accent 4" w:uiPriority="51"/>
+    <w:lsdException w:name="List Table 7 Colorful Accent 4" w:uiPriority="52"/>
+    <w:lsdException w:name="List Table 1 Light Accent 5" w:uiPriority="46"/>
+    <w:lsdException w:name="List Table 2 Accent 5" w:uiPriority="47"/>
+    <w:lsdException w:name="List Table 3 Accent 5" w:uiPriority="48"/>
+    <w:lsdException w:name="List Table 4 Accent 5" w:uiPriority="49"/>
+    <w:lsdException w:name="List Table 5 Dark Accent 5" w:uiPriority="50"/>
+    <w:lsdException w:name="List Table 6 Colorful Accent 5" w:uiPriority="51"/>
+    <w:lsdException w:name="List Table 7 Colorful Accent 5" w:uiPriority="52"/>
+    <w:lsdException w:name="List Table 1 Light Accent 6" w:uiPriority="46"/>
+    <w:lsdException w:name="List Table 2 Accent 6" w:uiPriority="47"/>
+    <w:lsdException w:name="List Table 3 Accent 6" w:uiPriority="48"/>
+    <w:lsdException w:name="List Table 4 Accent 6" w:uiPriority="49"/>
+    <w:lsdException w:name="List Table 5 Dark Accent 6" w:uiPriority="50"/>
+    <w:lsdException w:name="List Table 6 Colorful Accent 6" w:uiPriority="51"/>
+    <w:lsdException w:name="List Table 7 Colorful Accent 6" w:uiPriority="52"/>
   </w:latentStyles>
   <w:style w:type="paragraph" w:default="1" w:styleId="Normal">
     <w:name w:val="Normal"/>
@@ -6371,309 +6833,21 @@
     <w:uiPriority w:val="99"/>
     <w:rsid w:val="00740938"/>
   </w:style>
-  <w:style w:type="paragraph" w:styleId="BalloonText">
-    <w:name w:val="Balloon Text"/>
-    <w:basedOn w:val="Normal"/>
-    <w:link w:val="BalloonTextChar"/>
+  <w:style w:type="character" w:customStyle="1" w:styleId="apple-converted-space">
+    <w:name w:val="apple-converted-space"/>
+    <w:basedOn w:val="DefaultParagraphFont"/>
+    <w:rsid w:val="00954537"/>
+  </w:style>
+  <w:style w:type="character" w:styleId="Hyperlink">
+    <w:name w:val="Hyperlink"/>
+    <w:basedOn w:val="DefaultParagraphFont"/>
     <w:uiPriority w:val="99"/>
     <w:semiHidden/>
     <w:unhideWhenUsed/>
-    <w:rsid w:val="00C86938"/>
-    <w:pPr>
-      <w:spacing w:after="0" w:line="240" w:lineRule="auto"/>
-    </w:pPr>
+    <w:rsid w:val="00954537"/>
     <w:rPr>
-      <w:rFonts w:ascii="Tahoma" w:hAnsi="Tahoma" w:cs="Tahoma"/>
-      <w:sz w:val="16"/>
-      <w:szCs w:val="16"/>
-    </w:rPr>
-  </w:style>
-  <w:style w:type="character" w:customStyle="1" w:styleId="BalloonTextChar">
-    <w:name w:val="Balloon Text Char"/>
-    <w:basedOn w:val="DefaultParagraphFont"/>
-    <w:link w:val="BalloonText"/>
-    <w:uiPriority w:val="99"/>
-    <w:semiHidden/>
-    <w:rsid w:val="00C86938"/>
-    <w:rPr>
-      <w:rFonts w:ascii="Tahoma" w:hAnsi="Tahoma" w:cs="Tahoma"/>
-      <w:sz w:val="16"/>
-      <w:szCs w:val="16"/>
-    </w:rPr>
-  </w:style>
-</w:styles>
-</file>
-
-<file path=word/stylesWithEffects.xml><?xml version="1.0" encoding="utf-8"?>
-<w:styles xmlns:wpc="http://schemas.microsoft.com/office/word/2010/wordprocessingCanvas" xmlns:mc="http://schemas.openxmlformats.org/markup-compatibility/2006" xmlns:o="urn:schemas-microsoft-com:office:office" xmlns:r="http://schemas.openxmlformats.org/officeDocument/2006/relationships" xmlns:m="http://schemas.openxmlformats.org/officeDocument/2006/math" xmlns:v="urn:schemas-microsoft-com:vml" xmlns:wp14="http://schemas.microsoft.com/office/word/2010/wordprocessingDrawing" xmlns:wp="http://schemas.openxmlformats.org/drawingml/2006/wordprocessingDrawing" xmlns:w10="urn:schemas-microsoft-com:office:word" xmlns:w="http://schemas.openxmlformats.org/wordprocessingml/2006/main" xmlns:w14="http://schemas.microsoft.com/office/word/2010/wordml" xmlns:wpg="http://schemas.microsoft.com/office/word/2010/wordprocessingGroup" xmlns:wpi="http://schemas.microsoft.com/office/word/2010/wordprocessingInk" xmlns:wne="http://schemas.microsoft.com/office/word/2006/wordml" xmlns:wps="http://schemas.microsoft.com/office/word/2010/wordprocessingShape" mc:Ignorable="w14 wp14">
-  <w:docDefaults>
-    <w:rPrDefault>
-      <w:rPr>
-        <w:rFonts w:asciiTheme="minorHAnsi" w:eastAsiaTheme="minorHAnsi" w:hAnsiTheme="minorHAnsi" w:cstheme="minorBidi"/>
-        <w:sz w:val="22"/>
-        <w:szCs w:val="22"/>
-        <w:lang w:val="en-US" w:eastAsia="en-US" w:bidi="ar-SA"/>
-      </w:rPr>
-    </w:rPrDefault>
-    <w:pPrDefault>
-      <w:pPr>
-        <w:spacing w:after="160" w:line="259" w:lineRule="auto"/>
-      </w:pPr>
-    </w:pPrDefault>
-  </w:docDefaults>
-  <w:latentStyles w:defLockedState="0" w:defUIPriority="99" w:defSemiHidden="1" w:defUnhideWhenUsed="1" w:defQFormat="0" w:count="267">
-    <w:lsdException w:name="Normal" w:semiHidden="0" w:uiPriority="0" w:unhideWhenUsed="0" w:qFormat="1"/>
-    <w:lsdException w:name="heading 1" w:semiHidden="0" w:uiPriority="9" w:unhideWhenUsed="0" w:qFormat="1"/>
-    <w:lsdException w:name="heading 2" w:uiPriority="9" w:qFormat="1"/>
-    <w:lsdException w:name="heading 3" w:uiPriority="9" w:qFormat="1"/>
-    <w:lsdException w:name="heading 4" w:uiPriority="9" w:qFormat="1"/>
-    <w:lsdException w:name="heading 5" w:uiPriority="9" w:qFormat="1"/>
-    <w:lsdException w:name="heading 6" w:uiPriority="9" w:qFormat="1"/>
-    <w:lsdException w:name="heading 7" w:uiPriority="9" w:qFormat="1"/>
-    <w:lsdException w:name="heading 8" w:uiPriority="9" w:qFormat="1"/>
-    <w:lsdException w:name="heading 9" w:uiPriority="9" w:qFormat="1"/>
-    <w:lsdException w:name="toc 1" w:uiPriority="39"/>
-    <w:lsdException w:name="toc 2" w:uiPriority="39"/>
-    <w:lsdException w:name="toc 3" w:uiPriority="39"/>
-    <w:lsdException w:name="toc 4" w:uiPriority="39"/>
-    <w:lsdException w:name="toc 5" w:uiPriority="39"/>
-    <w:lsdException w:name="toc 6" w:uiPriority="39"/>
-    <w:lsdException w:name="toc 7" w:uiPriority="39"/>
-    <w:lsdException w:name="toc 8" w:uiPriority="39"/>
-    <w:lsdException w:name="toc 9" w:uiPriority="39"/>
-    <w:lsdException w:name="caption" w:uiPriority="35" w:qFormat="1"/>
-    <w:lsdException w:name="Title" w:semiHidden="0" w:uiPriority="10" w:unhideWhenUsed="0" w:qFormat="1"/>
-    <w:lsdException w:name="Default Paragraph Font" w:uiPriority="1"/>
-    <w:lsdException w:name="Subtitle" w:semiHidden="0" w:uiPriority="11" w:unhideWhenUsed="0" w:qFormat="1"/>
-    <w:lsdException w:name="Strong" w:semiHidden="0" w:uiPriority="22" w:unhideWhenUsed="0" w:qFormat="1"/>
-    <w:lsdException w:name="Emphasis" w:semiHidden="0" w:uiPriority="20" w:unhideWhenUsed="0" w:qFormat="1"/>
-    <w:lsdException w:name="Table Grid" w:semiHidden="0" w:uiPriority="39" w:unhideWhenUsed="0"/>
-    <w:lsdException w:name="Placeholder Text" w:unhideWhenUsed="0"/>
-    <w:lsdException w:name="No Spacing" w:semiHidden="0" w:uiPriority="1" w:unhideWhenUsed="0" w:qFormat="1"/>
-    <w:lsdException w:name="Light Shading" w:semiHidden="0" w:uiPriority="60" w:unhideWhenUsed="0"/>
-    <w:lsdException w:name="Light List" w:semiHidden="0" w:uiPriority="61" w:unhideWhenUsed="0"/>
-    <w:lsdException w:name="Light Grid" w:semiHidden="0" w:uiPriority="62" w:unhideWhenUsed="0"/>
-    <w:lsdException w:name="Medium Shading 1" w:semiHidden="0" w:uiPriority="63" w:unhideWhenUsed="0"/>
-    <w:lsdException w:name="Medium Shading 2" w:semiHidden="0" w:uiPriority="64" w:unhideWhenUsed="0"/>
-    <w:lsdException w:name="Medium List 1" w:semiHidden="0" w:uiPriority="65" w:unhideWhenUsed="0"/>
-    <w:lsdException w:name="Medium List 2" w:semiHidden="0" w:uiPriority="66" w:unhideWhenUsed="0"/>
-    <w:lsdException w:name="Medium Grid 1" w:semiHidden="0" w:uiPriority="67" w:unhideWhenUsed="0"/>
-    <w:lsdException w:name="Medium Grid 2" w:semiHidden="0" w:uiPriority="68" w:unhideWhenUsed="0"/>
-    <w:lsdException w:name="Medium Grid 3" w:semiHidden="0" w:uiPriority="69" w:unhideWhenUsed="0"/>
-    <w:lsdException w:name="Dark List" w:semiHidden="0" w:uiPriority="70" w:unhideWhenUsed="0"/>
-    <w:lsdException w:name="Colorful Shading" w:semiHidden="0" w:uiPriority="71" w:unhideWhenUsed="0"/>
-    <w:lsdException w:name="Colorful List" w:semiHidden="0" w:uiPriority="72" w:unhideWhenUsed="0"/>
-    <w:lsdException w:name="Colorful Grid" w:semiHidden="0" w:uiPriority="73" w:unhideWhenUsed="0"/>
-    <w:lsdException w:name="Light Shading Accent 1" w:semiHidden="0" w:uiPriority="60" w:unhideWhenUsed="0"/>
-    <w:lsdException w:name="Light List Accent 1" w:semiHidden="0" w:uiPriority="61" w:unhideWhenUsed="0"/>
-    <w:lsdException w:name="Light Grid Accent 1" w:semiHidden="0" w:uiPriority="62" w:unhideWhenUsed="0"/>
-    <w:lsdException w:name="Medium Shading 1 Accent 1" w:semiHidden="0" w:uiPriority="63" w:unhideWhenUsed="0"/>
-    <w:lsdException w:name="Medium Shading 2 Accent 1" w:semiHidden="0" w:uiPriority="64" w:unhideWhenUsed="0"/>
-    <w:lsdException w:name="Medium List 1 Accent 1" w:semiHidden="0" w:uiPriority="65" w:unhideWhenUsed="0"/>
-    <w:lsdException w:name="Revision" w:unhideWhenUsed="0"/>
-    <w:lsdException w:name="List Paragraph" w:semiHidden="0" w:uiPriority="34" w:unhideWhenUsed="0" w:qFormat="1"/>
-    <w:lsdException w:name="Quote" w:semiHidden="0" w:uiPriority="29" w:unhideWhenUsed="0" w:qFormat="1"/>
-    <w:lsdException w:name="Intense Quote" w:semiHidden="0" w:uiPriority="30" w:unhideWhenUsed="0" w:qFormat="1"/>
-    <w:lsdException w:name="Medium List 2 Accent 1" w:semiHidden="0" w:uiPriority="66" w:unhideWhenUsed="0"/>
-    <w:lsdException w:name="Medium Grid 1 Accent 1" w:semiHidden="0" w:uiPriority="67" w:unhideWhenUsed="0"/>
-    <w:lsdException w:name="Medium Grid 2 Accent 1" w:semiHidden="0" w:uiPriority="68" w:unhideWhenUsed="0"/>
-    <w:lsdException w:name="Medium Grid 3 Accent 1" w:semiHidden="0" w:uiPriority="69" w:unhideWhenUsed="0"/>
-    <w:lsdException w:name="Dark List Accent 1" w:semiHidden="0" w:uiPriority="70" w:unhideWhenUsed="0"/>
-    <w:lsdException w:name="Colorful Shading Accent 1" w:semiHidden="0" w:uiPriority="71" w:unhideWhenUsed="0"/>
-    <w:lsdException w:name="Colorful List Accent 1" w:semiHidden="0" w:uiPriority="72" w:unhideWhenUsed="0"/>
-    <w:lsdException w:name="Colorful Grid Accent 1" w:semiHidden="0" w:uiPriority="73" w:unhideWhenUsed="0"/>
-    <w:lsdException w:name="Light Shading Accent 2" w:semiHidden="0" w:uiPriority="60" w:unhideWhenUsed="0"/>
-    <w:lsdException w:name="Light List Accent 2" w:semiHidden="0" w:uiPriority="61" w:unhideWhenUsed="0"/>
-    <w:lsdException w:name="Light Grid Accent 2" w:semiHidden="0" w:uiPriority="62" w:unhideWhenUsed="0"/>
-    <w:lsdException w:name="Medium Shading 1 Accent 2" w:semiHidden="0" w:uiPriority="63" w:unhideWhenUsed="0"/>
-    <w:lsdException w:name="Medium Shading 2 Accent 2" w:semiHidden="0" w:uiPriority="64" w:unhideWhenUsed="0"/>
-    <w:lsdException w:name="Medium List 1 Accent 2" w:semiHidden="0" w:uiPriority="65" w:unhideWhenUsed="0"/>
-    <w:lsdException w:name="Medium List 2 Accent 2" w:semiHidden="0" w:uiPriority="66" w:unhideWhenUsed="0"/>
-    <w:lsdException w:name="Medium Grid 1 Accent 2" w:semiHidden="0" w:uiPriority="67" w:unhideWhenUsed="0"/>
-    <w:lsdException w:name="Medium Grid 2 Accent 2" w:semiHidden="0" w:uiPriority="68" w:unhideWhenUsed="0"/>
-    <w:lsdException w:name="Medium Grid 3 Accent 2" w:semiHidden="0" w:uiPriority="69" w:unhideWhenUsed="0"/>
-    <w:lsdException w:name="Dark List Accent 2" w:semiHidden="0" w:uiPriority="70" w:unhideWhenUsed="0"/>
-    <w:lsdException w:name="Colorful Shading Accent 2" w:semiHidden="0" w:uiPriority="71" w:unhideWhenUsed="0"/>
-    <w:lsdException w:name="Colorful List Accent 2" w:semiHidden="0" w:uiPriority="72" w:unhideWhenUsed="0"/>
-    <w:lsdException w:name="Colorful Grid Accent 2" w:semiHidden="0" w:uiPriority="73" w:unhideWhenUsed="0"/>
-    <w:lsdException w:name="Light Shading Accent 3" w:semiHidden="0" w:uiPriority="60" w:unhideWhenUsed="0"/>
-    <w:lsdException w:name="Light List Accent 3" w:semiHidden="0" w:uiPriority="61" w:unhideWhenUsed="0"/>
-    <w:lsdException w:name="Light Grid Accent 3" w:semiHidden="0" w:uiPriority="62" w:unhideWhenUsed="0"/>
-    <w:lsdException w:name="Medium Shading 1 Accent 3" w:semiHidden="0" w:uiPriority="63" w:unhideWhenUsed="0"/>
-    <w:lsdException w:name="Medium Shading 2 Accent 3" w:semiHidden="0" w:uiPriority="64" w:unhideWhenUsed="0"/>
-    <w:lsdException w:name="Medium List 1 Accent 3" w:semiHidden="0" w:uiPriority="65" w:unhideWhenUsed="0"/>
-    <w:lsdException w:name="Medium List 2 Accent 3" w:semiHidden="0" w:uiPriority="66" w:unhideWhenUsed="0"/>
-    <w:lsdException w:name="Medium Grid 1 Accent 3" w:semiHidden="0" w:uiPriority="67" w:unhideWhenUsed="0"/>
-    <w:lsdException w:name="Medium Grid 2 Accent 3" w:semiHidden="0" w:uiPriority="68" w:unhideWhenUsed="0"/>
-    <w:lsdException w:name="Medium Grid 3 Accent 3" w:semiHidden="0" w:uiPriority="69" w:unhideWhenUsed="0"/>
-    <w:lsdException w:name="Dark List Accent 3" w:semiHidden="0" w:uiPriority="70" w:unhideWhenUsed="0"/>
-    <w:lsdException w:name="Colorful Shading Accent 3" w:semiHidden="0" w:uiPriority="71" w:unhideWhenUsed="0"/>
-    <w:lsdException w:name="Colorful List Accent 3" w:semiHidden="0" w:uiPriority="72" w:unhideWhenUsed="0"/>
-    <w:lsdException w:name="Colorful Grid Accent 3" w:semiHidden="0" w:uiPriority="73" w:unhideWhenUsed="0"/>
-    <w:lsdException w:name="Light Shading Accent 4" w:semiHidden="0" w:uiPriority="60" w:unhideWhenUsed="0"/>
-    <w:lsdException w:name="Light List Accent 4" w:semiHidden="0" w:uiPriority="61" w:unhideWhenUsed="0"/>
-    <w:lsdException w:name="Light Grid Accent 4" w:semiHidden="0" w:uiPriority="62" w:unhideWhenUsed="0"/>
-    <w:lsdException w:name="Medium Shading 1 Accent 4" w:semiHidden="0" w:uiPriority="63" w:unhideWhenUsed="0"/>
-    <w:lsdException w:name="Medium Shading 2 Accent 4" w:semiHidden="0" w:uiPriority="64" w:unhideWhenUsed="0"/>
-    <w:lsdException w:name="Medium List 1 Accent 4" w:semiHidden="0" w:uiPriority="65" w:unhideWhenUsed="0"/>
-    <w:lsdException w:name="Medium List 2 Accent 4" w:semiHidden="0" w:uiPriority="66" w:unhideWhenUsed="0"/>
-    <w:lsdException w:name="Medium Grid 1 Accent 4" w:semiHidden="0" w:uiPriority="67" w:unhideWhenUsed="0"/>
-    <w:lsdException w:name="Medium Grid 2 Accent 4" w:semiHidden="0" w:uiPriority="68" w:unhideWhenUsed="0"/>
-    <w:lsdException w:name="Medium Grid 3 Accent 4" w:semiHidden="0" w:uiPriority="69" w:unhideWhenUsed="0"/>
-    <w:lsdException w:name="Dark List Accent 4" w:semiHidden="0" w:uiPriority="70" w:unhideWhenUsed="0"/>
-    <w:lsdException w:name="Colorful Shading Accent 4" w:semiHidden="0" w:uiPriority="71" w:unhideWhenUsed="0"/>
-    <w:lsdException w:name="Colorful List Accent 4" w:semiHidden="0" w:uiPriority="72" w:unhideWhenUsed="0"/>
-    <w:lsdException w:name="Colorful Grid Accent 4" w:semiHidden="0" w:uiPriority="73" w:unhideWhenUsed="0"/>
-    <w:lsdException w:name="Light Shading Accent 5" w:semiHidden="0" w:uiPriority="60" w:unhideWhenUsed="0"/>
-    <w:lsdException w:name="Light List Accent 5" w:semiHidden="0" w:uiPriority="61" w:unhideWhenUsed="0"/>
-    <w:lsdException w:name="Light Grid Accent 5" w:semiHidden="0" w:uiPriority="62" w:unhideWhenUsed="0"/>
-    <w:lsdException w:name="Medium Shading 1 Accent 5" w:semiHidden="0" w:uiPriority="63" w:unhideWhenUsed="0"/>
-    <w:lsdException w:name="Medium Shading 2 Accent 5" w:semiHidden="0" w:uiPriority="64" w:unhideWhenUsed="0"/>
-    <w:lsdException w:name="Medium List 1 Accent 5" w:semiHidden="0" w:uiPriority="65" w:unhideWhenUsed="0"/>
-    <w:lsdException w:name="Medium List 2 Accent 5" w:semiHidden="0" w:uiPriority="66" w:unhideWhenUsed="0"/>
-    <w:lsdException w:name="Medium Grid 1 Accent 5" w:semiHidden="0" w:uiPriority="67" w:unhideWhenUsed="0"/>
-    <w:lsdException w:name="Medium Grid 2 Accent 5" w:semiHidden="0" w:uiPriority="68" w:unhideWhenUsed="0"/>
-    <w:lsdException w:name="Medium Grid 3 Accent 5" w:semiHidden="0" w:uiPriority="69" w:unhideWhenUsed="0"/>
-    <w:lsdException w:name="Dark List Accent 5" w:semiHidden="0" w:uiPriority="70" w:unhideWhenUsed="0"/>
-    <w:lsdException w:name="Colorful Shading Accent 5" w:semiHidden="0" w:uiPriority="71" w:unhideWhenUsed="0"/>
-    <w:lsdException w:name="Colorful List Accent 5" w:semiHidden="0" w:uiPriority="72" w:unhideWhenUsed="0"/>
-    <w:lsdException w:name="Colorful Grid Accent 5" w:semiHidden="0" w:uiPriority="73" w:unhideWhenUsed="0"/>
-    <w:lsdException w:name="Light Shading Accent 6" w:semiHidden="0" w:uiPriority="60" w:unhideWhenUsed="0"/>
-    <w:lsdException w:name="Light List Accent 6" w:semiHidden="0" w:uiPriority="61" w:unhideWhenUsed="0"/>
-    <w:lsdException w:name="Light Grid Accent 6" w:semiHidden="0" w:uiPriority="62" w:unhideWhenUsed="0"/>
-    <w:lsdException w:name="Medium Shading 1 Accent 6" w:semiHidden="0" w:uiPriority="63" w:unhideWhenUsed="0"/>
-    <w:lsdException w:name="Medium Shading 2 Accent 6" w:semiHidden="0" w:uiPriority="64" w:unhideWhenUsed="0"/>
-    <w:lsdException w:name="Medium List 1 Accent 6" w:semiHidden="0" w:uiPriority="65" w:unhideWhenUsed="0"/>
-    <w:lsdException w:name="Medium List 2 Accent 6" w:semiHidden="0" w:uiPriority="66" w:unhideWhenUsed="0"/>
-    <w:lsdException w:name="Medium Grid 1 Accent 6" w:semiHidden="0" w:uiPriority="67" w:unhideWhenUsed="0"/>
-    <w:lsdException w:name="Medium Grid 2 Accent 6" w:semiHidden="0" w:uiPriority="68" w:unhideWhenUsed="0"/>
-    <w:lsdException w:name="Medium Grid 3 Accent 6" w:semiHidden="0" w:uiPriority="69" w:unhideWhenUsed="0"/>
-    <w:lsdException w:name="Dark List Accent 6" w:semiHidden="0" w:uiPriority="70" w:unhideWhenUsed="0"/>
-    <w:lsdException w:name="Colorful Shading Accent 6" w:semiHidden="0" w:uiPriority="71" w:unhideWhenUsed="0"/>
-    <w:lsdException w:name="Colorful List Accent 6" w:semiHidden="0" w:uiPriority="72" w:unhideWhenUsed="0"/>
-    <w:lsdException w:name="Colorful Grid Accent 6" w:semiHidden="0" w:uiPriority="73" w:unhideWhenUsed="0"/>
-    <w:lsdException w:name="Subtle Emphasis" w:semiHidden="0" w:uiPriority="19" w:unhideWhenUsed="0" w:qFormat="1"/>
-    <w:lsdException w:name="Intense Emphasis" w:semiHidden="0" w:uiPriority="21" w:unhideWhenUsed="0" w:qFormat="1"/>
-    <w:lsdException w:name="Subtle Reference" w:semiHidden="0" w:uiPriority="31" w:unhideWhenUsed="0" w:qFormat="1"/>
-    <w:lsdException w:name="Intense Reference" w:semiHidden="0" w:uiPriority="32" w:unhideWhenUsed="0" w:qFormat="1"/>
-    <w:lsdException w:name="Book Title" w:semiHidden="0" w:uiPriority="33" w:unhideWhenUsed="0" w:qFormat="1"/>
-    <w:lsdException w:name="Bibliography" w:uiPriority="37"/>
-    <w:lsdException w:name="TOC Heading" w:uiPriority="39" w:qFormat="1"/>
-  </w:latentStyles>
-  <w:style w:type="paragraph" w:default="1" w:styleId="Normal">
-    <w:name w:val="Normal"/>
-    <w:qFormat/>
-  </w:style>
-  <w:style w:type="character" w:default="1" w:styleId="DefaultParagraphFont">
-    <w:name w:val="Default Paragraph Font"/>
-    <w:uiPriority w:val="1"/>
-    <w:semiHidden/>
-    <w:unhideWhenUsed/>
-  </w:style>
-  <w:style w:type="table" w:default="1" w:styleId="TableNormal">
-    <w:name w:val="Normal Table"/>
-    <w:uiPriority w:val="99"/>
-    <w:semiHidden/>
-    <w:unhideWhenUsed/>
-    <w:tblPr>
-      <w:tblInd w:w="0" w:type="dxa"/>
-      <w:tblCellMar>
-        <w:top w:w="0" w:type="dxa"/>
-        <w:left w:w="108" w:type="dxa"/>
-        <w:bottom w:w="0" w:type="dxa"/>
-        <w:right w:w="108" w:type="dxa"/>
-      </w:tblCellMar>
-    </w:tblPr>
-  </w:style>
-  <w:style w:type="numbering" w:default="1" w:styleId="NoList">
-    <w:name w:val="No List"/>
-    <w:uiPriority w:val="99"/>
-    <w:semiHidden/>
-    <w:unhideWhenUsed/>
-  </w:style>
-  <w:style w:type="paragraph" w:styleId="ListParagraph">
-    <w:name w:val="List Paragraph"/>
-    <w:basedOn w:val="Normal"/>
-    <w:uiPriority w:val="34"/>
-    <w:qFormat/>
-    <w:rsid w:val="00DA0233"/>
-    <w:pPr>
-      <w:ind w:left="720"/>
-      <w:contextualSpacing/>
-    </w:pPr>
-  </w:style>
-  <w:style w:type="paragraph" w:styleId="Header">
-    <w:name w:val="header"/>
-    <w:basedOn w:val="Normal"/>
-    <w:link w:val="HeaderChar"/>
-    <w:uiPriority w:val="99"/>
-    <w:unhideWhenUsed/>
-    <w:rsid w:val="00740938"/>
-    <w:pPr>
-      <w:tabs>
-        <w:tab w:val="center" w:pos="4680"/>
-        <w:tab w:val="right" w:pos="9360"/>
-      </w:tabs>
-      <w:spacing w:after="0" w:line="240" w:lineRule="auto"/>
-    </w:pPr>
-  </w:style>
-  <w:style w:type="character" w:customStyle="1" w:styleId="HeaderChar">
-    <w:name w:val="Header Char"/>
-    <w:basedOn w:val="DefaultParagraphFont"/>
-    <w:link w:val="Header"/>
-    <w:uiPriority w:val="99"/>
-    <w:rsid w:val="00740938"/>
-  </w:style>
-  <w:style w:type="paragraph" w:styleId="Footer">
-    <w:name w:val="footer"/>
-    <w:basedOn w:val="Normal"/>
-    <w:link w:val="FooterChar"/>
-    <w:uiPriority w:val="99"/>
-    <w:unhideWhenUsed/>
-    <w:rsid w:val="00740938"/>
-    <w:pPr>
-      <w:tabs>
-        <w:tab w:val="center" w:pos="4680"/>
-        <w:tab w:val="right" w:pos="9360"/>
-      </w:tabs>
-      <w:spacing w:after="0" w:line="240" w:lineRule="auto"/>
-    </w:pPr>
-  </w:style>
-  <w:style w:type="character" w:customStyle="1" w:styleId="FooterChar">
-    <w:name w:val="Footer Char"/>
-    <w:basedOn w:val="DefaultParagraphFont"/>
-    <w:link w:val="Footer"/>
-    <w:uiPriority w:val="99"/>
-    <w:rsid w:val="00740938"/>
-  </w:style>
-  <w:style w:type="paragraph" w:styleId="BalloonText">
-    <w:name w:val="Balloon Text"/>
-    <w:basedOn w:val="Normal"/>
-    <w:link w:val="BalloonTextChar"/>
-    <w:uiPriority w:val="99"/>
-    <w:semiHidden/>
-    <w:unhideWhenUsed/>
-    <w:rsid w:val="00C86938"/>
-    <w:pPr>
-      <w:spacing w:after="0" w:line="240" w:lineRule="auto"/>
-    </w:pPr>
-    <w:rPr>
-      <w:rFonts w:ascii="Tahoma" w:hAnsi="Tahoma" w:cs="Tahoma"/>
-      <w:sz w:val="16"/>
-      <w:szCs w:val="16"/>
-    </w:rPr>
-  </w:style>
-  <w:style w:type="character" w:customStyle="1" w:styleId="BalloonTextChar">
-    <w:name w:val="Balloon Text Char"/>
-    <w:basedOn w:val="DefaultParagraphFont"/>
-    <w:link w:val="BalloonText"/>
-    <w:uiPriority w:val="99"/>
-    <w:semiHidden/>
-    <w:rsid w:val="00C86938"/>
-    <w:rPr>
-      <w:rFonts w:ascii="Tahoma" w:hAnsi="Tahoma" w:cs="Tahoma"/>
-      <w:sz w:val="16"/>
-      <w:szCs w:val="16"/>
+      <w:color w:val="0000FF"/>
+      <w:u w:val="single"/>
     </w:rPr>
   </w:style>
 </w:styles>
@@ -6722,7 +6896,7 @@
     </a:clrScheme>
     <a:fontScheme name="Office">
       <a:majorFont>
-        <a:latin typeface="Calibri Light"/>
+        <a:latin typeface="Calibri Light" panose="020F0302020204030204"/>
         <a:ea typeface=""/>
         <a:cs typeface=""/>
         <a:font script="Jpan" typeface="ＭＳ ゴシック"/>
@@ -6757,7 +6931,7 @@
         <a:font script="Geor" typeface="Sylfaen"/>
       </a:majorFont>
       <a:minorFont>
-        <a:latin typeface="Calibri"/>
+        <a:latin typeface="Calibri" panose="020F0502020204030204"/>
         <a:ea typeface=""/>
         <a:cs typeface=""/>
         <a:font script="Jpan" typeface="ＭＳ 明朝"/>
@@ -6934,7 +7108,7 @@
   <a:extraClrSchemeLst/>
   <a:extLst>
     <a:ext uri="{05A4C25C-085E-4340-85A3-A5531E510DB2}">
-      <thm15:themeFamily xmlns:thm15="http://schemas.microsoft.com/office/thememl/2012/main" xmlns="" name="Office Theme" id="{62F939B6-93AF-4DB8-9C6B-D6C7DFDC589F}" vid="{4A3C46E8-61CC-4603-A589-7422A47A8E4A}"/>
+      <thm15:themeFamily xmlns:thm15="http://schemas.microsoft.com/office/thememl/2012/main" name="Office Theme" id="{62F939B6-93AF-4DB8-9C6B-D6C7DFDC589F}" vid="{4A3C46E8-61CC-4603-A589-7422A47A8E4A}"/>
     </a:ext>
   </a:extLst>
 </a:theme>

</xml_diff>